<commit_message>
Se agrega trabajo Probabilidad e Inferencia Estadística! :D
</commit_message>
<xml_diff>
--- a/Dataset/Trabajo/TrabajoR.docx
+++ b/Dataset/Trabajo/TrabajoR.docx
@@ -1,6 +1,6 @@
 
 <file path=word/document.xml><?xml version="1.0" encoding="utf-8"?>
-<w:document xmlns:wpc="http://schemas.microsoft.com/office/word/2010/wordprocessingCanvas" xmlns:cx="http://schemas.microsoft.com/office/drawing/2014/chartex" xmlns:cx1="http://schemas.microsoft.com/office/drawing/2015/9/8/chartex" xmlns:cx2="http://schemas.microsoft.com/office/drawing/2015/10/21/chartex" xmlns:cx3="http://schemas.microsoft.com/office/drawing/2016/5/9/chartex" xmlns:cx4="http://schemas.microsoft.com/office/drawing/2016/5/10/chartex" xmlns:cx5="http://schemas.microsoft.com/office/drawing/2016/5/11/chartex" xmlns:cx6="http://schemas.microsoft.com/office/drawing/2016/5/12/chartex" xmlns:cx7="http://schemas.microsoft.com/office/drawing/2016/5/13/chartex" xmlns:cx8="http://schemas.microsoft.com/office/drawing/2016/5/14/chartex" xmlns:mc="http://schemas.openxmlformats.org/markup-compatibility/2006" xmlns:aink="http://schemas.microsoft.com/office/drawing/2016/ink" xmlns:am3d="http://schemas.microsoft.com/office/drawing/2017/model3d" xmlns:o="urn:schemas-microsoft-com:office:office" xmlns:r="http://schemas.openxmlformats.org/officeDocument/2006/relationships" xmlns:m="http://schemas.openxmlformats.org/officeDocument/2006/math" xmlns:v="urn:schemas-microsoft-com:vml" xmlns:wp14="http://schemas.microsoft.com/office/word/2010/wordprocessingDrawing" xmlns:wp="http://schemas.openxmlformats.org/drawingml/2006/wordprocessingDrawing" xmlns:w10="urn:schemas-microsoft-com:office:word" xmlns:w="http://schemas.openxmlformats.org/wordprocessingml/2006/main" xmlns:w14="http://schemas.microsoft.com/office/word/2010/wordml" xmlns:w15="http://schemas.microsoft.com/office/word/2012/wordml" xmlns:w16cex="http://schemas.microsoft.com/office/word/2018/wordml/cex" xmlns:w16cid="http://schemas.microsoft.com/office/word/2016/wordml/cid" xmlns:w16="http://schemas.microsoft.com/office/word/2018/wordml" xmlns:w16se="http://schemas.microsoft.com/office/word/2015/wordml/symex" xmlns:wpg="http://schemas.microsoft.com/office/word/2010/wordprocessingGroup" xmlns:wpi="http://schemas.microsoft.com/office/word/2010/wordprocessingInk" xmlns:wne="http://schemas.microsoft.com/office/word/2006/wordml" xmlns:wps="http://schemas.microsoft.com/office/word/2010/wordprocessingShape" mc:Ignorable="w14 w15 w16se w16cid w16 w16cex wp14">
+<w:document xmlns:wpc="http://schemas.microsoft.com/office/word/2010/wordprocessingCanvas" xmlns:cx="http://schemas.microsoft.com/office/drawing/2014/chartex" xmlns:cx1="http://schemas.microsoft.com/office/drawing/2015/9/8/chartex" xmlns:cx2="http://schemas.microsoft.com/office/drawing/2015/10/21/chartex" xmlns:cx3="http://schemas.microsoft.com/office/drawing/2016/5/9/chartex" xmlns:cx4="http://schemas.microsoft.com/office/drawing/2016/5/10/chartex" xmlns:cx5="http://schemas.microsoft.com/office/drawing/2016/5/11/chartex" xmlns:cx6="http://schemas.microsoft.com/office/drawing/2016/5/12/chartex" xmlns:cx7="http://schemas.microsoft.com/office/drawing/2016/5/13/chartex" xmlns:cx8="http://schemas.microsoft.com/office/drawing/2016/5/14/chartex" xmlns:mc="http://schemas.openxmlformats.org/markup-compatibility/2006" xmlns:aink="http://schemas.microsoft.com/office/drawing/2016/ink" xmlns:am3d="http://schemas.microsoft.com/office/drawing/2017/model3d" xmlns:o="urn:schemas-microsoft-com:office:office" xmlns:r="http://schemas.openxmlformats.org/officeDocument/2006/relationships" xmlns:m="http://schemas.openxmlformats.org/officeDocument/2006/math" xmlns:v="urn:schemas-microsoft-com:vml" xmlns:wp14="http://schemas.microsoft.com/office/word/2010/wordprocessingDrawing" xmlns:wp="http://schemas.openxmlformats.org/drawingml/2006/wordprocessingDrawing" xmlns:w10="urn:schemas-microsoft-com:office:word" xmlns:w="http://schemas.openxmlformats.org/wordprocessingml/2006/main" xmlns:w14="http://schemas.microsoft.com/office/word/2010/wordml" xmlns:w15="http://schemas.microsoft.com/office/word/2012/wordml" xmlns:w16cex="http://schemas.microsoft.com/office/word/2018/wordml/cex" xmlns:w16cid="http://schemas.microsoft.com/office/word/2016/wordml/cid" xmlns:w16="http://schemas.microsoft.com/office/word/2018/wordml" xmlns:w16sdtdh="http://schemas.microsoft.com/office/word/2020/wordml/sdtdatahash" xmlns:w16se="http://schemas.microsoft.com/office/word/2015/wordml/symex" xmlns:wpg="http://schemas.microsoft.com/office/word/2010/wordprocessingGroup" xmlns:wpi="http://schemas.microsoft.com/office/word/2010/wordprocessingInk" xmlns:wne="http://schemas.microsoft.com/office/word/2006/wordml" xmlns:wps="http://schemas.microsoft.com/office/word/2010/wordprocessingShape" mc:Ignorable="w14 w15 w16se w16cid w16 w16cex w16sdtdh wp14">
   <w:body>
     <w:tbl>
       <w:tblPr>
@@ -112,7 +112,6 @@
             <w:pPr>
               <w:pStyle w:val="Ttulo1"/>
               <w:jc w:val="center"/>
-              <w:outlineLvl w:val="0"/>
               <w:rPr>
                 <w:b/>
                 <w:bCs/>
@@ -143,15 +142,7 @@
                 <w:b/>
                 <w:bCs/>
               </w:rPr>
-              <w:t xml:space="preserve">Facultad de </w:t>
-            </w:r>
-            <w:r>
-              <w:rPr>
-                <w:rFonts w:ascii="Arial" w:hAnsi="Arial" w:cs="Arial"/>
-                <w:b/>
-                <w:bCs/>
-              </w:rPr>
-              <w:t>Ciencias Económicas</w:t>
+              <w:t xml:space="preserve">Facultad de Ingeniería </w:t>
             </w:r>
           </w:p>
           <w:p>
@@ -169,15 +160,7 @@
                 <w:b/>
                 <w:bCs/>
               </w:rPr>
-              <w:t>Estadística</w:t>
-            </w:r>
-            <w:r>
-              <w:rPr>
-                <w:rFonts w:ascii="Arial" w:hAnsi="Arial" w:cs="Arial"/>
-                <w:b/>
-                <w:bCs/>
-              </w:rPr>
-              <w:t xml:space="preserve"> I</w:t>
+              <w:t>Probabilidad e Inferencia Estadística</w:t>
             </w:r>
           </w:p>
           <w:p>
@@ -195,31 +178,7 @@
                 <w:b/>
                 <w:bCs/>
               </w:rPr>
-              <w:t>Semestre 20</w:t>
-            </w:r>
-            <w:r>
-              <w:rPr>
-                <w:rFonts w:ascii="Arial" w:hAnsi="Arial" w:cs="Arial"/>
-                <w:b/>
-                <w:bCs/>
-              </w:rPr>
-              <w:t>21</w:t>
-            </w:r>
-            <w:r>
-              <w:rPr>
-                <w:rFonts w:ascii="Arial" w:hAnsi="Arial" w:cs="Arial"/>
-                <w:b/>
-                <w:bCs/>
-              </w:rPr>
-              <w:t xml:space="preserve"> - </w:t>
-            </w:r>
-            <w:r>
-              <w:rPr>
-                <w:rFonts w:ascii="Arial" w:hAnsi="Arial" w:cs="Arial"/>
-                <w:b/>
-                <w:bCs/>
-              </w:rPr>
-              <w:t>I</w:t>
+              <w:t>Semestre 2020 - I</w:t>
             </w:r>
           </w:p>
           <w:p>
@@ -236,15 +195,7 @@
                 <w:b/>
                 <w:lang w:val="es-CO"/>
               </w:rPr>
-              <w:t xml:space="preserve">Docente: </w:t>
-            </w:r>
-            <w:r>
-              <w:rPr>
-                <w:rFonts w:ascii="Arial" w:hAnsi="Arial" w:cs="Arial"/>
-                <w:b/>
-                <w:lang w:val="es-CO"/>
-              </w:rPr>
-              <w:t>Jorge Iván Pérez García</w:t>
+              <w:t>Docente: Jorge Iván Pérez García</w:t>
             </w:r>
           </w:p>
           <w:p>
@@ -1012,7 +963,6 @@
           <w:szCs w:val="22"/>
         </w:rPr>
       </w:pPr>
-      <w:proofErr w:type="spellStart"/>
       <w:r>
         <w:rPr>
           <w:b/>
@@ -1022,7 +972,6 @@
         </w:rPr>
         <w:t>GastoH</w:t>
       </w:r>
-      <w:proofErr w:type="spellEnd"/>
       <w:r>
         <w:rPr>
           <w:b/>
@@ -1078,7 +1027,6 @@
           <w:szCs w:val="22"/>
         </w:rPr>
       </w:pPr>
-      <w:proofErr w:type="spellStart"/>
       <w:r>
         <w:rPr>
           <w:b/>
@@ -1088,7 +1036,6 @@
         </w:rPr>
         <w:t>GastoF</w:t>
       </w:r>
-      <w:proofErr w:type="spellEnd"/>
       <w:r>
         <w:rPr>
           <w:b/>
@@ -1258,23 +1205,7 @@
           <w:sz w:val="22"/>
           <w:lang w:val="es-CO"/>
         </w:rPr>
-        <w:t xml:space="preserve">, la base de datos será la asignada en la </w:t>
-      </w:r>
-      <w:r>
-        <w:rPr>
-          <w:rFonts w:ascii="Arial" w:hAnsi="Arial" w:cs="Arial"/>
-          <w:sz w:val="22"/>
-          <w:lang w:val="es-CO"/>
-        </w:rPr>
-        <w:t>página</w:t>
-      </w:r>
-      <w:r>
-        <w:rPr>
-          <w:rFonts w:ascii="Arial" w:hAnsi="Arial" w:cs="Arial"/>
-          <w:sz w:val="22"/>
-          <w:lang w:val="es-CO"/>
-        </w:rPr>
-        <w:t xml:space="preserve"> del curso con su nombre. E</w:t>
+        <w:t>, la base de datos será la asignada en la página del curso con su nombre. E</w:t>
       </w:r>
       <w:r>
         <w:rPr>
@@ -1388,7 +1319,23 @@
           <w:sz w:val="22"/>
           <w:lang w:val="es-CO"/>
         </w:rPr>
-        <w:t>en Excel.</w:t>
+        <w:t>en Excel</w:t>
+      </w:r>
+      <w:r>
+        <w:rPr>
+          <w:rFonts w:ascii="Arial" w:hAnsi="Arial" w:cs="Arial"/>
+          <w:sz w:val="22"/>
+          <w:lang w:val="es-CO"/>
+        </w:rPr>
+        <w:t xml:space="preserve"> o R</w:t>
+      </w:r>
+      <w:r>
+        <w:rPr>
+          <w:rFonts w:ascii="Arial" w:hAnsi="Arial" w:cs="Arial"/>
+          <w:sz w:val="22"/>
+          <w:lang w:val="es-CO"/>
+        </w:rPr>
+        <w:t>.</w:t>
       </w:r>
     </w:p>
     <w:p>
@@ -2267,15 +2214,7 @@
           <w:bCs/>
           <w:sz w:val="22"/>
         </w:rPr>
-        <w:t>Muestre gráficamente el comportamiento del número de encuestas realizadas por subregión y área, con el fin de mostrar si dependiendo de la subregión existe una mayor o menor proporción de hogares que pertenecen al área rural</w:t>
-      </w:r>
-      <w:r>
-        <w:rPr>
-          <w:rFonts w:ascii="Arial" w:hAnsi="Arial" w:cs="Arial"/>
-          <w:bCs/>
-          <w:sz w:val="22"/>
-        </w:rPr>
-        <w:t>?</w:t>
+        <w:t>Muestre gráficamente el comportamiento del número de encuestas realizadas por subregión y área, con el fin de mostrar si dependiendo de la subregión existe una mayor o menor proporción de hogares que pertenecen al área rural?</w:t>
       </w:r>
       <w:r>
         <w:rPr>
@@ -2420,15 +2359,7 @@
           <w:bCs/>
           <w:sz w:val="22"/>
         </w:rPr>
-        <w:t xml:space="preserve"> </w:t>
-      </w:r>
-      <w:r>
-        <w:rPr>
-          <w:rFonts w:ascii="Arial" w:hAnsi="Arial" w:cs="Arial"/>
-          <w:bCs/>
-          <w:sz w:val="22"/>
-        </w:rPr>
-        <w:t>mensual</w:t>
+        <w:t xml:space="preserve"> mensual</w:t>
       </w:r>
       <w:r>
         <w:rPr>
@@ -2460,23 +2391,7 @@
           <w:bCs/>
           <w:sz w:val="22"/>
         </w:rPr>
-        <w:t>comprar solo alimentación para el hogar</w:t>
-      </w:r>
-      <w:r>
-        <w:rPr>
-          <w:rFonts w:ascii="Arial" w:hAnsi="Arial" w:cs="Arial"/>
-          <w:bCs/>
-          <w:sz w:val="22"/>
-        </w:rPr>
-        <w:t xml:space="preserve">? </w:t>
-      </w:r>
-      <w:r>
-        <w:rPr>
-          <w:rFonts w:ascii="Arial" w:hAnsi="Arial" w:cs="Arial"/>
-          <w:bCs/>
-          <w:sz w:val="22"/>
-        </w:rPr>
-        <w:t xml:space="preserve"> </w:t>
+        <w:t xml:space="preserve">comprar solo alimentación para el hogar?  </w:t>
       </w:r>
       <w:r>
         <w:rPr>
@@ -2511,7 +2426,7 @@
 </file>
 
 <file path=word/numbering.xml><?xml version="1.0" encoding="utf-8"?>
-<w:numbering xmlns:wpc="http://schemas.microsoft.com/office/word/2010/wordprocessingCanvas" xmlns:cx="http://schemas.microsoft.com/office/drawing/2014/chartex" xmlns:cx1="http://schemas.microsoft.com/office/drawing/2015/9/8/chartex" xmlns:cx2="http://schemas.microsoft.com/office/drawing/2015/10/21/chartex" xmlns:cx3="http://schemas.microsoft.com/office/drawing/2016/5/9/chartex" xmlns:cx4="http://schemas.microsoft.com/office/drawing/2016/5/10/chartex" xmlns:cx5="http://schemas.microsoft.com/office/drawing/2016/5/11/chartex" xmlns:cx6="http://schemas.microsoft.com/office/drawing/2016/5/12/chartex" xmlns:cx7="http://schemas.microsoft.com/office/drawing/2016/5/13/chartex" xmlns:cx8="http://schemas.microsoft.com/office/drawing/2016/5/14/chartex" xmlns:mc="http://schemas.openxmlformats.org/markup-compatibility/2006" xmlns:aink="http://schemas.microsoft.com/office/drawing/2016/ink" xmlns:am3d="http://schemas.microsoft.com/office/drawing/2017/model3d" xmlns:o="urn:schemas-microsoft-com:office:office" xmlns:r="http://schemas.openxmlformats.org/officeDocument/2006/relationships" xmlns:m="http://schemas.openxmlformats.org/officeDocument/2006/math" xmlns:v="urn:schemas-microsoft-com:vml" xmlns:wp14="http://schemas.microsoft.com/office/word/2010/wordprocessingDrawing" xmlns:wp="http://schemas.openxmlformats.org/drawingml/2006/wordprocessingDrawing" xmlns:w10="urn:schemas-microsoft-com:office:word" xmlns:w="http://schemas.openxmlformats.org/wordprocessingml/2006/main" xmlns:w14="http://schemas.microsoft.com/office/word/2010/wordml" xmlns:w15="http://schemas.microsoft.com/office/word/2012/wordml" xmlns:w16cex="http://schemas.microsoft.com/office/word/2018/wordml/cex" xmlns:w16cid="http://schemas.microsoft.com/office/word/2016/wordml/cid" xmlns:w16="http://schemas.microsoft.com/office/word/2018/wordml" xmlns:w16se="http://schemas.microsoft.com/office/word/2015/wordml/symex" xmlns:wpg="http://schemas.microsoft.com/office/word/2010/wordprocessingGroup" xmlns:wpi="http://schemas.microsoft.com/office/word/2010/wordprocessingInk" xmlns:wne="http://schemas.microsoft.com/office/word/2006/wordml" xmlns:wps="http://schemas.microsoft.com/office/word/2010/wordprocessingShape" mc:Ignorable="w14 w15 w16se w16cid w16 w16cex wp14">
+<w:numbering xmlns:wpc="http://schemas.microsoft.com/office/word/2010/wordprocessingCanvas" xmlns:cx="http://schemas.microsoft.com/office/drawing/2014/chartex" xmlns:cx1="http://schemas.microsoft.com/office/drawing/2015/9/8/chartex" xmlns:cx2="http://schemas.microsoft.com/office/drawing/2015/10/21/chartex" xmlns:cx3="http://schemas.microsoft.com/office/drawing/2016/5/9/chartex" xmlns:cx4="http://schemas.microsoft.com/office/drawing/2016/5/10/chartex" xmlns:cx5="http://schemas.microsoft.com/office/drawing/2016/5/11/chartex" xmlns:cx6="http://schemas.microsoft.com/office/drawing/2016/5/12/chartex" xmlns:cx7="http://schemas.microsoft.com/office/drawing/2016/5/13/chartex" xmlns:cx8="http://schemas.microsoft.com/office/drawing/2016/5/14/chartex" xmlns:mc="http://schemas.openxmlformats.org/markup-compatibility/2006" xmlns:aink="http://schemas.microsoft.com/office/drawing/2016/ink" xmlns:am3d="http://schemas.microsoft.com/office/drawing/2017/model3d" xmlns:o="urn:schemas-microsoft-com:office:office" xmlns:r="http://schemas.openxmlformats.org/officeDocument/2006/relationships" xmlns:m="http://schemas.openxmlformats.org/officeDocument/2006/math" xmlns:v="urn:schemas-microsoft-com:vml" xmlns:wp14="http://schemas.microsoft.com/office/word/2010/wordprocessingDrawing" xmlns:wp="http://schemas.openxmlformats.org/drawingml/2006/wordprocessingDrawing" xmlns:w10="urn:schemas-microsoft-com:office:word" xmlns:w="http://schemas.openxmlformats.org/wordprocessingml/2006/main" xmlns:w14="http://schemas.microsoft.com/office/word/2010/wordml" xmlns:w15="http://schemas.microsoft.com/office/word/2012/wordml" xmlns:w16cex="http://schemas.microsoft.com/office/word/2018/wordml/cex" xmlns:w16cid="http://schemas.microsoft.com/office/word/2016/wordml/cid" xmlns:w16="http://schemas.microsoft.com/office/word/2018/wordml" xmlns:w16sdtdh="http://schemas.microsoft.com/office/word/2020/wordml/sdtdatahash" xmlns:w16se="http://schemas.microsoft.com/office/word/2015/wordml/symex" xmlns:wpg="http://schemas.microsoft.com/office/word/2010/wordprocessingGroup" xmlns:wpi="http://schemas.microsoft.com/office/word/2010/wordprocessingInk" xmlns:wne="http://schemas.microsoft.com/office/word/2006/wordml" xmlns:wps="http://schemas.microsoft.com/office/word/2010/wordprocessingShape" mc:Ignorable="w14 w15 w16se w16cid w16 w16cex w16sdtdh wp14">
   <w:abstractNum w:abstractNumId="0" w15:restartNumberingAfterBreak="0">
     <w:nsid w:val="0A9058F3"/>
     <w:multiLevelType w:val="hybridMultilevel"/>
@@ -2723,7 +2638,7 @@
 </file>
 
 <file path=word/styles.xml><?xml version="1.0" encoding="utf-8"?>
-<w:styles xmlns:mc="http://schemas.openxmlformats.org/markup-compatibility/2006" xmlns:r="http://schemas.openxmlformats.org/officeDocument/2006/relationships" xmlns:w="http://schemas.openxmlformats.org/wordprocessingml/2006/main" xmlns:w14="http://schemas.microsoft.com/office/word/2010/wordml" xmlns:w15="http://schemas.microsoft.com/office/word/2012/wordml" xmlns:w16cex="http://schemas.microsoft.com/office/word/2018/wordml/cex" xmlns:w16cid="http://schemas.microsoft.com/office/word/2016/wordml/cid" xmlns:w16="http://schemas.microsoft.com/office/word/2018/wordml" xmlns:w16se="http://schemas.microsoft.com/office/word/2015/wordml/symex" mc:Ignorable="w14 w15 w16se w16cid w16 w16cex">
+<w:styles xmlns:mc="http://schemas.openxmlformats.org/markup-compatibility/2006" xmlns:r="http://schemas.openxmlformats.org/officeDocument/2006/relationships" xmlns:w="http://schemas.openxmlformats.org/wordprocessingml/2006/main" xmlns:w14="http://schemas.microsoft.com/office/word/2010/wordml" xmlns:w15="http://schemas.microsoft.com/office/word/2012/wordml" xmlns:w16cex="http://schemas.microsoft.com/office/word/2018/wordml/cex" xmlns:w16cid="http://schemas.microsoft.com/office/word/2016/wordml/cid" xmlns:w16="http://schemas.microsoft.com/office/word/2018/wordml" xmlns:w16sdtdh="http://schemas.microsoft.com/office/word/2020/wordml/sdtdatahash" xmlns:w16se="http://schemas.microsoft.com/office/word/2015/wordml/symex" mc:Ignorable="w14 w15 w16se w16cid w16 w16cex w16sdtdh">
   <w:docDefaults>
     <w:rPrDefault>
       <w:rPr>

</xml_diff>

<commit_message>
Se corrige la base de datos
</commit_message>
<xml_diff>
--- a/Dataset/Trabajo/TrabajoR.docx
+++ b/Dataset/Trabajo/TrabajoR.docx
@@ -1,6 +1,6 @@
 
 <file path=word/document.xml><?xml version="1.0" encoding="utf-8"?>
-<w:document xmlns:wpc="http://schemas.microsoft.com/office/word/2010/wordprocessingCanvas" xmlns:cx="http://schemas.microsoft.com/office/drawing/2014/chartex" xmlns:cx1="http://schemas.microsoft.com/office/drawing/2015/9/8/chartex" xmlns:cx2="http://schemas.microsoft.com/office/drawing/2015/10/21/chartex" xmlns:cx3="http://schemas.microsoft.com/office/drawing/2016/5/9/chartex" xmlns:cx4="http://schemas.microsoft.com/office/drawing/2016/5/10/chartex" xmlns:cx5="http://schemas.microsoft.com/office/drawing/2016/5/11/chartex" xmlns:cx6="http://schemas.microsoft.com/office/drawing/2016/5/12/chartex" xmlns:cx7="http://schemas.microsoft.com/office/drawing/2016/5/13/chartex" xmlns:cx8="http://schemas.microsoft.com/office/drawing/2016/5/14/chartex" xmlns:mc="http://schemas.openxmlformats.org/markup-compatibility/2006" xmlns:aink="http://schemas.microsoft.com/office/drawing/2016/ink" xmlns:am3d="http://schemas.microsoft.com/office/drawing/2017/model3d" xmlns:o="urn:schemas-microsoft-com:office:office" xmlns:r="http://schemas.openxmlformats.org/officeDocument/2006/relationships" xmlns:m="http://schemas.openxmlformats.org/officeDocument/2006/math" xmlns:v="urn:schemas-microsoft-com:vml" xmlns:wp14="http://schemas.microsoft.com/office/word/2010/wordprocessingDrawing" xmlns:wp="http://schemas.openxmlformats.org/drawingml/2006/wordprocessingDrawing" xmlns:w10="urn:schemas-microsoft-com:office:word" xmlns:w="http://schemas.openxmlformats.org/wordprocessingml/2006/main" xmlns:w14="http://schemas.microsoft.com/office/word/2010/wordml" xmlns:w15="http://schemas.microsoft.com/office/word/2012/wordml" xmlns:w16cex="http://schemas.microsoft.com/office/word/2018/wordml/cex" xmlns:w16cid="http://schemas.microsoft.com/office/word/2016/wordml/cid" xmlns:w16="http://schemas.microsoft.com/office/word/2018/wordml" xmlns:w16sdtdh="http://schemas.microsoft.com/office/word/2020/wordml/sdtdatahash" xmlns:w16se="http://schemas.microsoft.com/office/word/2015/wordml/symex" xmlns:wpg="http://schemas.microsoft.com/office/word/2010/wordprocessingGroup" xmlns:wpi="http://schemas.microsoft.com/office/word/2010/wordprocessingInk" xmlns:wne="http://schemas.microsoft.com/office/word/2006/wordml" xmlns:wps="http://schemas.microsoft.com/office/word/2010/wordprocessingShape" mc:Ignorable="w14 w15 w16se w16cid w16 w16cex w16sdtdh wp14">
+<w:document xmlns:wpc="http://schemas.microsoft.com/office/word/2010/wordprocessingCanvas" xmlns:cx="http://schemas.microsoft.com/office/drawing/2014/chartex" xmlns:cx1="http://schemas.microsoft.com/office/drawing/2015/9/8/chartex" xmlns:cx2="http://schemas.microsoft.com/office/drawing/2015/10/21/chartex" xmlns:cx3="http://schemas.microsoft.com/office/drawing/2016/5/9/chartex" xmlns:cx4="http://schemas.microsoft.com/office/drawing/2016/5/10/chartex" xmlns:cx5="http://schemas.microsoft.com/office/drawing/2016/5/11/chartex" xmlns:cx6="http://schemas.microsoft.com/office/drawing/2016/5/12/chartex" xmlns:cx7="http://schemas.microsoft.com/office/drawing/2016/5/13/chartex" xmlns:cx8="http://schemas.microsoft.com/office/drawing/2016/5/14/chartex" xmlns:mc="http://schemas.openxmlformats.org/markup-compatibility/2006" xmlns:aink="http://schemas.microsoft.com/office/drawing/2016/ink" xmlns:am3d="http://schemas.microsoft.com/office/drawing/2017/model3d" xmlns:o="urn:schemas-microsoft-com:office:office" xmlns:oel="http://schemas.microsoft.com/office/2019/extlst" xmlns:r="http://schemas.openxmlformats.org/officeDocument/2006/relationships" xmlns:m="http://schemas.openxmlformats.org/officeDocument/2006/math" xmlns:v="urn:schemas-microsoft-com:vml" xmlns:wp14="http://schemas.microsoft.com/office/word/2010/wordprocessingDrawing" xmlns:wp="http://schemas.openxmlformats.org/drawingml/2006/wordprocessingDrawing" xmlns:w10="urn:schemas-microsoft-com:office:word" xmlns:w="http://schemas.openxmlformats.org/wordprocessingml/2006/main" xmlns:w14="http://schemas.microsoft.com/office/word/2010/wordml" xmlns:w15="http://schemas.microsoft.com/office/word/2012/wordml" xmlns:w16cex="http://schemas.microsoft.com/office/word/2018/wordml/cex" xmlns:w16cid="http://schemas.microsoft.com/office/word/2016/wordml/cid" xmlns:w16="http://schemas.microsoft.com/office/word/2018/wordml" xmlns:w16sdtdh="http://schemas.microsoft.com/office/word/2020/wordml/sdtdatahash" xmlns:w16se="http://schemas.microsoft.com/office/word/2015/wordml/symex" xmlns:wpg="http://schemas.microsoft.com/office/word/2010/wordprocessingGroup" xmlns:wpi="http://schemas.microsoft.com/office/word/2010/wordprocessingInk" xmlns:wne="http://schemas.microsoft.com/office/word/2006/wordml" xmlns:wps="http://schemas.microsoft.com/office/word/2010/wordprocessingShape" mc:Ignorable="w14 w15 w16se w16cid w16 w16cex w16sdtdh wp14">
   <w:body>
     <w:tbl>
       <w:tblPr>
@@ -112,6 +112,7 @@
             <w:pPr>
               <w:pStyle w:val="Ttulo1"/>
               <w:jc w:val="center"/>
+              <w:outlineLvl w:val="0"/>
               <w:rPr>
                 <w:b/>
                 <w:bCs/>
@@ -458,106 +459,18 @@
           <w:sz w:val="22"/>
           <w:szCs w:val="24"/>
         </w:rPr>
-        <w:t xml:space="preserve">La base de datos contiene </w:t>
-      </w:r>
-      <w:r>
+        <w:t>Suponga que una empresa de consultoría conformada por egresados de la Facultad de Ciencias Económicas, está interesada en hacer un estudio sobre el mercado de los videojuegos para consolas de mesa. Por ello, el grupo de consultores ha decidido recolectar la información de las siguientes variables:</w:t>
+      </w:r>
+    </w:p>
+    <w:p>
+      <w:pPr>
+        <w:pStyle w:val="Textoindependiente"/>
+        <w:jc w:val="both"/>
         <w:rPr>
           <w:sz w:val="22"/>
           <w:szCs w:val="24"/>
         </w:rPr>
-        <w:t xml:space="preserve">la </w:t>
-      </w:r>
-      <w:r>
-        <w:rPr>
-          <w:sz w:val="22"/>
-          <w:szCs w:val="24"/>
-        </w:rPr>
-        <w:t xml:space="preserve">información </w:t>
-      </w:r>
-      <w:r>
-        <w:rPr>
-          <w:sz w:val="22"/>
-          <w:szCs w:val="24"/>
-        </w:rPr>
-        <w:t>de</w:t>
-      </w:r>
-      <w:r>
-        <w:rPr>
-          <w:sz w:val="22"/>
-          <w:szCs w:val="24"/>
-        </w:rPr>
-        <w:t xml:space="preserve"> un grupo de individuos encuestados en el </w:t>
-      </w:r>
-      <w:r>
-        <w:rPr>
-          <w:sz w:val="22"/>
-          <w:szCs w:val="24"/>
-        </w:rPr>
-        <w:t>Perfil Alimentario y Nutricional</w:t>
-      </w:r>
-      <w:r>
-        <w:rPr>
-          <w:sz w:val="22"/>
-          <w:szCs w:val="24"/>
-        </w:rPr>
-        <w:t xml:space="preserve"> </w:t>
-      </w:r>
-      <w:r>
-        <w:rPr>
-          <w:sz w:val="22"/>
-          <w:szCs w:val="24"/>
-        </w:rPr>
-        <w:t>de los Hogares de Antioquia</w:t>
-      </w:r>
-      <w:r>
-        <w:rPr>
-          <w:sz w:val="22"/>
-          <w:szCs w:val="24"/>
-        </w:rPr>
-        <w:t xml:space="preserve"> (</w:t>
-      </w:r>
-      <w:r>
-        <w:rPr>
-          <w:sz w:val="22"/>
-          <w:szCs w:val="24"/>
-        </w:rPr>
-        <w:t>PANA</w:t>
-      </w:r>
-      <w:r>
-        <w:rPr>
-          <w:sz w:val="22"/>
-          <w:szCs w:val="24"/>
-        </w:rPr>
-        <w:t>)</w:t>
-      </w:r>
-      <w:r>
-        <w:rPr>
-          <w:sz w:val="22"/>
-          <w:szCs w:val="24"/>
-        </w:rPr>
-        <w:t>.</w:t>
-      </w:r>
-      <w:r>
-        <w:rPr>
-          <w:sz w:val="22"/>
-          <w:szCs w:val="24"/>
-        </w:rPr>
-        <w:t xml:space="preserve"> </w:t>
-      </w:r>
-      <w:r>
-        <w:rPr>
-          <w:sz w:val="22"/>
-          <w:szCs w:val="24"/>
-        </w:rPr>
-        <w:t>La base de datos contiene las siguientes variables.</w:t>
-      </w:r>
-      <w:r>
-        <w:rPr>
-          <w:sz w:val="22"/>
-          <w:szCs w:val="24"/>
-        </w:rPr>
-        <w:t xml:space="preserve"> </w:t>
-      </w:r>
+      </w:pPr>
     </w:p>
     <w:p>
       <w:pPr>
@@ -579,7 +492,7 @@
           <w:sz w:val="22"/>
           <w:szCs w:val="24"/>
         </w:rPr>
-        <w:t>Subregión</w:t>
+        <w:t>Año</w:t>
       </w:r>
       <w:r>
         <w:rPr>
@@ -593,7 +506,7 @@
           <w:sz w:val="20"/>
           <w:szCs w:val="22"/>
         </w:rPr>
-        <w:t>Hace referencia a la subregión antioqueña en la cual fue realizada la encuesta.</w:t>
+        <w:t>Hace referencia al año de lanzamiento del videojuego en la plataforma correspondiente.</w:t>
       </w:r>
     </w:p>
     <w:p>
@@ -616,22 +529,13 @@
           <w:sz w:val="22"/>
           <w:szCs w:val="24"/>
         </w:rPr>
-        <w:t>Municipio</w:t>
-      </w:r>
-      <w:r>
-        <w:rPr>
-          <w:b/>
-          <w:bCs/>
+        <w:t>Mes:</w:t>
+      </w:r>
+      <w:r>
+        <w:rPr>
           <w:sz w:val="22"/>
           <w:szCs w:val="24"/>
         </w:rPr>
-        <w:t>:</w:t>
-      </w:r>
-      <w:r>
-        <w:rPr>
-          <w:sz w:val="22"/>
-          <w:szCs w:val="24"/>
-        </w:rPr>
         <w:t xml:space="preserve"> </w:t>
       </w:r>
       <w:r>
@@ -639,7 +543,7 @@
           <w:sz w:val="20"/>
           <w:szCs w:val="22"/>
         </w:rPr>
-        <w:t>Hace referencia al municipio antioqueño en el cual fue realizada la encuesta.</w:t>
+        <w:t>Hace referencia al mes de lanzamiento del videojuego en la plataforma correspondiente.</w:t>
       </w:r>
     </w:p>
     <w:p>
@@ -662,22 +566,13 @@
           <w:sz w:val="22"/>
           <w:szCs w:val="24"/>
         </w:rPr>
-        <w:t>Área</w:t>
-      </w:r>
-      <w:r>
-        <w:rPr>
-          <w:b/>
-          <w:bCs/>
+        <w:t>Plataforma:</w:t>
+      </w:r>
+      <w:r>
+        <w:rPr>
           <w:sz w:val="22"/>
           <w:szCs w:val="24"/>
         </w:rPr>
-        <w:t>:</w:t>
-      </w:r>
-      <w:r>
-        <w:rPr>
-          <w:sz w:val="22"/>
-          <w:szCs w:val="24"/>
-        </w:rPr>
         <w:t xml:space="preserve"> </w:t>
       </w:r>
       <w:r>
@@ -685,7 +580,21 @@
           <w:sz w:val="20"/>
           <w:szCs w:val="22"/>
         </w:rPr>
-        <w:t>Hace referencia a si la encuesta se realizó en el área Rural o el área Urbana.</w:t>
+        <w:t xml:space="preserve">Hace referencia a </w:t>
+      </w:r>
+      <w:r>
+        <w:rPr>
+          <w:sz w:val="20"/>
+          <w:szCs w:val="22"/>
+        </w:rPr>
+        <w:t>la consola para la cual fue lanzado el videojuego</w:t>
+      </w:r>
+      <w:r>
+        <w:rPr>
+          <w:sz w:val="20"/>
+          <w:szCs w:val="22"/>
+        </w:rPr>
+        <w:t>.</w:t>
       </w:r>
     </w:p>
     <w:p>
@@ -708,37 +617,14 @@
           <w:sz w:val="22"/>
           <w:szCs w:val="24"/>
         </w:rPr>
-        <w:t>Estrato</w:t>
-      </w:r>
-      <w:r>
-        <w:rPr>
-          <w:b/>
-          <w:bCs/>
-          <w:sz w:val="22"/>
-          <w:szCs w:val="24"/>
-        </w:rPr>
-        <w:t xml:space="preserve">: </w:t>
-      </w:r>
-      <w:r>
-        <w:rPr>
-          <w:sz w:val="20"/>
-          <w:szCs w:val="22"/>
-        </w:rPr>
-        <w:t xml:space="preserve">Hace referencia al estrato </w:t>
-      </w:r>
-      <w:r>
-        <w:rPr>
-          <w:sz w:val="20"/>
-          <w:szCs w:val="22"/>
-        </w:rPr>
-        <w:t>socioeconómico de la vivienda</w:t>
-      </w:r>
-      <w:r>
-        <w:rPr>
-          <w:sz w:val="20"/>
-          <w:szCs w:val="22"/>
-        </w:rPr>
-        <w:t xml:space="preserve"> encuestada.</w:t>
+        <w:t xml:space="preserve">Género: </w:t>
+      </w:r>
+      <w:r>
+        <w:rPr>
+          <w:sz w:val="20"/>
+          <w:szCs w:val="22"/>
+        </w:rPr>
+        <w:t>Hace referencia al género bajo el cual se clasifica el videojuego.</w:t>
       </w:r>
     </w:p>
     <w:p>
@@ -763,51 +649,78 @@
           <w:sz w:val="22"/>
           <w:szCs w:val="24"/>
         </w:rPr>
-        <w:t>Integrantes</w:t>
-      </w:r>
-      <w:r>
-        <w:rPr>
-          <w:b/>
-          <w:bCs/>
-          <w:sz w:val="22"/>
-          <w:szCs w:val="24"/>
-        </w:rPr>
-        <w:t xml:space="preserve">: </w:t>
-      </w:r>
-      <w:r>
-        <w:rPr>
-          <w:sz w:val="20"/>
-          <w:szCs w:val="22"/>
-        </w:rPr>
-        <w:t>Hace referencia al n</w:t>
-      </w:r>
-      <w:r>
-        <w:rPr>
-          <w:sz w:val="20"/>
-          <w:szCs w:val="22"/>
-        </w:rPr>
-        <w:t xml:space="preserve">úmero de Integrantes </w:t>
-      </w:r>
-      <w:r>
-        <w:rPr>
-          <w:sz w:val="20"/>
-          <w:szCs w:val="22"/>
-        </w:rPr>
-        <w:t xml:space="preserve">que posee el </w:t>
-      </w:r>
-      <w:r>
-        <w:rPr>
-          <w:sz w:val="20"/>
-          <w:szCs w:val="22"/>
-        </w:rPr>
-        <w:t>Hogar</w:t>
-      </w:r>
-      <w:r>
-        <w:rPr>
-          <w:sz w:val="20"/>
-          <w:szCs w:val="22"/>
-        </w:rPr>
-        <w:t>.</w:t>
+        <w:t xml:space="preserve">Desarrolladora: </w:t>
+      </w:r>
+      <w:r>
+        <w:rPr>
+          <w:sz w:val="20"/>
+          <w:szCs w:val="22"/>
+        </w:rPr>
+        <w:t xml:space="preserve">Hace referencia a la empresa </w:t>
+      </w:r>
+      <w:proofErr w:type="spellStart"/>
+      <w:r>
+        <w:rPr>
+          <w:sz w:val="20"/>
+          <w:szCs w:val="22"/>
+        </w:rPr>
+        <w:t>First</w:t>
+      </w:r>
+      <w:proofErr w:type="spellEnd"/>
+      <w:r>
+        <w:rPr>
+          <w:sz w:val="20"/>
+          <w:szCs w:val="22"/>
+        </w:rPr>
+        <w:t xml:space="preserve">, </w:t>
+      </w:r>
+      <w:proofErr w:type="spellStart"/>
+      <w:r>
+        <w:rPr>
+          <w:sz w:val="20"/>
+          <w:szCs w:val="22"/>
+        </w:rPr>
+        <w:t>Second</w:t>
+      </w:r>
+      <w:proofErr w:type="spellEnd"/>
+      <w:r>
+        <w:rPr>
+          <w:sz w:val="20"/>
+          <w:szCs w:val="22"/>
+        </w:rPr>
+        <w:t xml:space="preserve"> o </w:t>
+      </w:r>
+      <w:proofErr w:type="spellStart"/>
+      <w:r>
+        <w:rPr>
+          <w:sz w:val="20"/>
+          <w:szCs w:val="22"/>
+        </w:rPr>
+        <w:t>Third</w:t>
+      </w:r>
+      <w:proofErr w:type="spellEnd"/>
+      <w:r>
+        <w:rPr>
+          <w:sz w:val="20"/>
+          <w:szCs w:val="22"/>
+        </w:rPr>
+        <w:t xml:space="preserve"> </w:t>
+      </w:r>
+      <w:proofErr w:type="spellStart"/>
+      <w:r>
+        <w:rPr>
+          <w:sz w:val="20"/>
+          <w:szCs w:val="22"/>
+        </w:rPr>
+        <w:t>Party</w:t>
+      </w:r>
+      <w:proofErr w:type="spellEnd"/>
+      <w:r>
+        <w:rPr>
+          <w:sz w:val="20"/>
+          <w:szCs w:val="22"/>
+        </w:rPr>
+        <w:t xml:space="preserve"> que desarrolla los videojuegos para las diferentes consolas.</w:t>
       </w:r>
     </w:p>
     <w:p>
@@ -832,23 +745,14 @@
           <w:sz w:val="22"/>
           <w:szCs w:val="24"/>
         </w:rPr>
-        <w:t>Tipología</w:t>
-      </w:r>
-      <w:r>
-        <w:rPr>
-          <w:b/>
-          <w:bCs/>
-          <w:sz w:val="22"/>
-          <w:szCs w:val="24"/>
-        </w:rPr>
-        <w:t xml:space="preserve">: </w:t>
-      </w:r>
-      <w:r>
-        <w:rPr>
-          <w:sz w:val="20"/>
-          <w:szCs w:val="22"/>
-        </w:rPr>
-        <w:t>Hace referencia a la tipología del hogar.</w:t>
+        <w:t xml:space="preserve">Calificación: </w:t>
+      </w:r>
+      <w:r>
+        <w:rPr>
+          <w:sz w:val="20"/>
+          <w:szCs w:val="22"/>
+        </w:rPr>
+        <w:t>Hace referencia a la clasificación porcentual promedio que recibió el videojuego en diferentes medios y por diferentes críticos.</w:t>
       </w:r>
     </w:p>
     <w:p>
@@ -871,37 +775,14 @@
           <w:sz w:val="22"/>
           <w:szCs w:val="24"/>
         </w:rPr>
-        <w:t>Aportes</w:t>
-      </w:r>
-      <w:r>
-        <w:rPr>
-          <w:b/>
-          <w:bCs/>
-          <w:sz w:val="22"/>
-          <w:szCs w:val="24"/>
-        </w:rPr>
-        <w:t xml:space="preserve">: </w:t>
-      </w:r>
-      <w:r>
-        <w:rPr>
-          <w:sz w:val="20"/>
-          <w:szCs w:val="22"/>
-        </w:rPr>
-        <w:t>Hace referencia al n</w:t>
-      </w:r>
-      <w:r>
-        <w:rPr>
-          <w:sz w:val="20"/>
-          <w:szCs w:val="22"/>
-        </w:rPr>
-        <w:t>úmero de Integrantes que aportan ingresos a</w:t>
-      </w:r>
-      <w:r>
-        <w:rPr>
-          <w:sz w:val="20"/>
-          <w:szCs w:val="22"/>
-        </w:rPr>
-        <w:t>l hogar.</w:t>
+        <w:t xml:space="preserve">Multijugador: </w:t>
+      </w:r>
+      <w:r>
+        <w:rPr>
+          <w:sz w:val="20"/>
+          <w:szCs w:val="22"/>
+        </w:rPr>
+        <w:t>Hace referencia a si el videojuego cuenta con la opción de multijugador, ya sea de forma local o en línea.</w:t>
       </w:r>
     </w:p>
     <w:p>
@@ -924,30 +805,14 @@
           <w:sz w:val="22"/>
           <w:szCs w:val="24"/>
         </w:rPr>
-        <w:t>Ingreso</w:t>
-      </w:r>
-      <w:r>
-        <w:rPr>
-          <w:b/>
-          <w:bCs/>
-          <w:sz w:val="22"/>
-          <w:szCs w:val="24"/>
-        </w:rPr>
-        <w:t xml:space="preserve">: </w:t>
-      </w:r>
-      <w:r>
-        <w:rPr>
-          <w:sz w:val="20"/>
-          <w:szCs w:val="22"/>
-        </w:rPr>
-        <w:t>Hace referencia al i</w:t>
-      </w:r>
-      <w:r>
-        <w:rPr>
-          <w:sz w:val="20"/>
-          <w:szCs w:val="22"/>
-        </w:rPr>
-        <w:t>ngreso total promedio mensual hogar</w:t>
+        <w:t xml:space="preserve">Región: </w:t>
+      </w:r>
+      <w:r>
+        <w:rPr>
+          <w:sz w:val="20"/>
+          <w:szCs w:val="22"/>
+        </w:rPr>
+        <w:t>Hace referencia a la región en la cual se vendió el videojuego.</w:t>
       </w:r>
     </w:p>
     <w:p>
@@ -970,48 +835,16 @@
           <w:sz w:val="22"/>
           <w:szCs w:val="24"/>
         </w:rPr>
-        <w:t>GastoH</w:t>
-      </w:r>
-      <w:r>
-        <w:rPr>
-          <w:b/>
-          <w:bCs/>
-          <w:sz w:val="22"/>
-          <w:szCs w:val="24"/>
-        </w:rPr>
-        <w:t xml:space="preserve">: </w:t>
-      </w:r>
-      <w:r>
-        <w:rPr>
-          <w:sz w:val="20"/>
-          <w:szCs w:val="22"/>
-        </w:rPr>
-        <w:t xml:space="preserve">Hace referencia a los </w:t>
-      </w:r>
-      <w:bookmarkStart w:id="0" w:name="_Hlk65241681"/>
-      <w:r>
-        <w:rPr>
-          <w:sz w:val="20"/>
-          <w:szCs w:val="22"/>
-        </w:rPr>
-        <w:t>i</w:t>
-      </w:r>
-      <w:r>
-        <w:rPr>
-          <w:sz w:val="20"/>
-          <w:szCs w:val="22"/>
-        </w:rPr>
-        <w:t>ngresos mensuales destinados a comprar solo alimentación</w:t>
-      </w:r>
-      <w:r>
-        <w:rPr>
-          <w:sz w:val="20"/>
-          <w:szCs w:val="22"/>
-        </w:rPr>
-        <w:t xml:space="preserve"> para el hogar.</w:t>
-      </w:r>
-    </w:p>
-    <w:bookmarkEnd w:id="0"/>
+        <w:t xml:space="preserve">Tiempo: </w:t>
+      </w:r>
+      <w:r>
+        <w:rPr>
+          <w:sz w:val="20"/>
+          <w:szCs w:val="22"/>
+        </w:rPr>
+        <w:t>Hace referencia al número de días que tardó el videojuego para vender su primer millón de copias.</w:t>
+      </w:r>
+    </w:p>
     <w:p>
       <w:pPr>
         <w:pStyle w:val="Textoindependiente"/>
@@ -1021,8 +854,6 @@
         </w:numPr>
         <w:jc w:val="both"/>
         <w:rPr>
-          <w:b/>
-          <w:bCs/>
           <w:sz w:val="20"/>
           <w:szCs w:val="22"/>
         </w:rPr>
@@ -1034,8 +865,31 @@
           <w:sz w:val="22"/>
           <w:szCs w:val="24"/>
         </w:rPr>
-        <w:t>GastoF</w:t>
-      </w:r>
+        <w:t xml:space="preserve">Total: </w:t>
+      </w:r>
+      <w:r>
+        <w:rPr>
+          <w:sz w:val="20"/>
+          <w:szCs w:val="22"/>
+        </w:rPr>
+        <w:t>Hace referencia al número de copias que se han vendido hasta la fecha.</w:t>
+      </w:r>
+    </w:p>
+    <w:p>
+      <w:pPr>
+        <w:pStyle w:val="Textoindependiente"/>
+        <w:numPr>
+          <w:ilvl w:val="0"/>
+          <w:numId w:val="2"/>
+        </w:numPr>
+        <w:jc w:val="both"/>
+        <w:rPr>
+          <w:b/>
+          <w:bCs/>
+          <w:sz w:val="20"/>
+          <w:szCs w:val="22"/>
+        </w:rPr>
+      </w:pPr>
       <w:r>
         <w:rPr>
           <w:b/>
@@ -1043,21 +897,14 @@
           <w:sz w:val="22"/>
           <w:szCs w:val="24"/>
         </w:rPr>
-        <w:t xml:space="preserve">: </w:t>
-      </w:r>
-      <w:r>
-        <w:rPr>
-          <w:sz w:val="20"/>
-          <w:szCs w:val="22"/>
-        </w:rPr>
-        <w:t>Hace referencia a los i</w:t>
-      </w:r>
-      <w:r>
-        <w:rPr>
-          <w:sz w:val="20"/>
-          <w:szCs w:val="22"/>
-        </w:rPr>
-        <w:t>ngresos mensuales destinados a comprar alimentos por fuera del hogar</w:t>
+        <w:t xml:space="preserve">Precio: </w:t>
+      </w:r>
+      <w:r>
+        <w:rPr>
+          <w:sz w:val="20"/>
+          <w:szCs w:val="22"/>
+        </w:rPr>
+        <w:t>Hace referencia al precio de venta del videojuego en dólares, traído a precios actuales.</w:t>
       </w:r>
     </w:p>
     <w:p>
@@ -1065,6 +912,7 @@
         <w:pStyle w:val="Textoindependiente"/>
         <w:jc w:val="both"/>
         <w:rPr>
+          <w:sz w:val="22"/>
           <w:szCs w:val="24"/>
         </w:rPr>
       </w:pPr>
@@ -1106,7 +954,7 @@
           <w:sz w:val="22"/>
           <w:lang w:val="es-CO"/>
         </w:rPr>
-        <w:t xml:space="preserve">Usted debe presentar un informe escrito de </w:t>
+        <w:t xml:space="preserve">Usted debe presentar un informe escrito </w:t>
       </w:r>
       <w:r>
         <w:rPr>
@@ -1205,7 +1053,23 @@
           <w:sz w:val="22"/>
           <w:lang w:val="es-CO"/>
         </w:rPr>
-        <w:t>, la base de datos será la asignada en la página del curso con su nombre. E</w:t>
+        <w:t xml:space="preserve">, la base de datos </w:t>
+      </w:r>
+      <w:r>
+        <w:rPr>
+          <w:rFonts w:ascii="Arial" w:hAnsi="Arial" w:cs="Arial"/>
+          <w:sz w:val="22"/>
+          <w:lang w:val="es-CO"/>
+        </w:rPr>
+        <w:t xml:space="preserve">a usar para desarrollar el trabajo, </w:t>
+      </w:r>
+      <w:r>
+        <w:rPr>
+          <w:rFonts w:ascii="Arial" w:hAnsi="Arial" w:cs="Arial"/>
+          <w:sz w:val="22"/>
+          <w:lang w:val="es-CO"/>
+        </w:rPr>
+        <w:t>será la asignada en la página del curso con su nombre. E</w:t>
       </w:r>
       <w:r>
         <w:rPr>
@@ -1269,7 +1133,23 @@
           <w:sz w:val="22"/>
           <w:lang w:val="es-CO"/>
         </w:rPr>
-        <w:t xml:space="preserve">, la base de datos será la </w:t>
+        <w:t xml:space="preserve">, la base de datos </w:t>
+      </w:r>
+      <w:r>
+        <w:rPr>
+          <w:rFonts w:ascii="Arial" w:hAnsi="Arial" w:cs="Arial"/>
+          <w:sz w:val="22"/>
+          <w:lang w:val="es-CO"/>
+        </w:rPr>
+        <w:t xml:space="preserve">a usar para desarrollar el trabajo, </w:t>
+      </w:r>
+      <w:r>
+        <w:rPr>
+          <w:rFonts w:ascii="Arial" w:hAnsi="Arial" w:cs="Arial"/>
+          <w:sz w:val="22"/>
+          <w:lang w:val="es-CO"/>
+        </w:rPr>
+        <w:t xml:space="preserve">será la </w:t>
       </w:r>
       <w:r>
         <w:rPr>
@@ -1319,23 +1199,7 @@
           <w:sz w:val="22"/>
           <w:lang w:val="es-CO"/>
         </w:rPr>
-        <w:t>en Excel</w:t>
-      </w:r>
-      <w:r>
-        <w:rPr>
-          <w:rFonts w:ascii="Arial" w:hAnsi="Arial" w:cs="Arial"/>
-          <w:sz w:val="22"/>
-          <w:lang w:val="es-CO"/>
-        </w:rPr>
-        <w:t xml:space="preserve"> o R</w:t>
-      </w:r>
-      <w:r>
-        <w:rPr>
-          <w:rFonts w:ascii="Arial" w:hAnsi="Arial" w:cs="Arial"/>
-          <w:sz w:val="22"/>
-          <w:lang w:val="es-CO"/>
-        </w:rPr>
-        <w:t>.</w:t>
+        <w:t>en Excel.</w:t>
       </w:r>
     </w:p>
     <w:p>
@@ -1375,39 +1239,7 @@
           <w:sz w:val="22"/>
           <w:lang w:val="es-CO"/>
         </w:rPr>
-        <w:t xml:space="preserve"> y </w:t>
-      </w:r>
-      <w:r>
-        <w:rPr>
-          <w:rFonts w:ascii="Arial" w:hAnsi="Arial" w:cs="Arial"/>
-          <w:sz w:val="22"/>
-          <w:lang w:val="es-CO"/>
-        </w:rPr>
-        <w:t>su</w:t>
-      </w:r>
-      <w:r>
-        <w:rPr>
-          <w:rFonts w:ascii="Arial" w:hAnsi="Arial" w:cs="Arial"/>
-          <w:sz w:val="22"/>
-          <w:lang w:val="es-CO"/>
-        </w:rPr>
-        <w:t xml:space="preserve"> debida interpretación</w:t>
-      </w:r>
-      <w:r>
-        <w:rPr>
-          <w:rFonts w:ascii="Arial" w:hAnsi="Arial" w:cs="Arial"/>
-          <w:sz w:val="22"/>
-          <w:lang w:val="es-CO"/>
-        </w:rPr>
-        <w:t xml:space="preserve"> junto a los gráficos que considere convenientes</w:t>
-      </w:r>
-      <w:r>
-        <w:rPr>
-          <w:rFonts w:ascii="Arial" w:hAnsi="Arial" w:cs="Arial"/>
-          <w:sz w:val="22"/>
-          <w:lang w:val="es-CO"/>
-        </w:rPr>
-        <w:t>.</w:t>
+        <w:t xml:space="preserve"> y su debida interpretación junto a los gráficos que considere convenientes.</w:t>
       </w:r>
     </w:p>
     <w:p>
@@ -1499,15 +1331,7 @@
           <w:sz w:val="22"/>
           <w:lang w:val="es-CO"/>
         </w:rPr>
-        <w:t xml:space="preserve">Una vez termine el trabajo deberá </w:t>
-      </w:r>
-      <w:r>
-        <w:rPr>
-          <w:rFonts w:ascii="Arial" w:hAnsi="Arial" w:cs="Arial"/>
-          <w:sz w:val="22"/>
-          <w:lang w:val="es-CO"/>
-        </w:rPr>
-        <w:t>enviar el trabajo</w:t>
+        <w:t>Una vez termine el trabajo deberá enviar el trabajo</w:t>
       </w:r>
       <w:r>
         <w:rPr>
@@ -1541,7 +1365,94 @@
           <w:sz w:val="22"/>
           <w:lang w:val="es-CO"/>
         </w:rPr>
-        <w:t>, con el nombre de los dos</w:t>
+        <w:t>, con el nombre de los dos participantes en el asunto.</w:t>
+      </w:r>
+    </w:p>
+    <w:p>
+      <w:pPr>
+        <w:spacing w:after="160" w:line="259" w:lineRule="auto"/>
+        <w:rPr>
+          <w:rFonts w:ascii="Arial" w:hAnsi="Arial" w:cs="Arial"/>
+          <w:sz w:val="22"/>
+          <w:lang w:val="es-CO"/>
+        </w:rPr>
+      </w:pPr>
+    </w:p>
+    <w:p>
+      <w:pPr>
+        <w:spacing w:after="160" w:line="259" w:lineRule="auto"/>
+        <w:rPr>
+          <w:rFonts w:ascii="Arial" w:hAnsi="Arial" w:cs="Arial"/>
+          <w:sz w:val="22"/>
+          <w:lang w:val="es-CO"/>
+        </w:rPr>
+      </w:pPr>
+    </w:p>
+    <w:p>
+      <w:pPr>
+        <w:spacing w:after="160" w:line="259" w:lineRule="auto"/>
+        <w:rPr>
+          <w:rFonts w:ascii="Arial" w:hAnsi="Arial" w:cs="Arial"/>
+          <w:sz w:val="22"/>
+          <w:lang w:val="es-CO"/>
+        </w:rPr>
+      </w:pPr>
+    </w:p>
+    <w:p>
+      <w:pPr>
+        <w:spacing w:after="160" w:line="259" w:lineRule="auto"/>
+        <w:rPr>
+          <w:rFonts w:ascii="Arial" w:hAnsi="Arial" w:cs="Arial"/>
+          <w:sz w:val="22"/>
+          <w:lang w:val="es-CO"/>
+        </w:rPr>
+      </w:pPr>
+    </w:p>
+    <w:p>
+      <w:pPr>
+        <w:jc w:val="both"/>
+        <w:rPr>
+          <w:rFonts w:ascii="Arial" w:hAnsi="Arial" w:cs="Arial"/>
+          <w:b/>
+          <w:bCs/>
+          <w:lang w:val="es-CO"/>
+        </w:rPr>
+      </w:pPr>
+      <w:r>
+        <w:rPr>
+          <w:rFonts w:ascii="Arial" w:hAnsi="Arial" w:cs="Arial"/>
+          <w:b/>
+          <w:bCs/>
+          <w:lang w:val="es-CO"/>
+        </w:rPr>
+        <w:t>Preguntas</w:t>
+      </w:r>
+    </w:p>
+    <w:p>
+      <w:pPr>
+        <w:jc w:val="both"/>
+        <w:rPr>
+          <w:rFonts w:ascii="Arial" w:hAnsi="Arial" w:cs="Arial"/>
+          <w:lang w:val="es-CO"/>
+        </w:rPr>
+      </w:pPr>
+    </w:p>
+    <w:p>
+      <w:pPr>
+        <w:jc w:val="both"/>
+        <w:rPr>
+          <w:rFonts w:ascii="Arial" w:hAnsi="Arial" w:cs="Arial"/>
+          <w:sz w:val="22"/>
+          <w:lang w:val="es-CO"/>
+        </w:rPr>
+      </w:pPr>
+      <w:r>
+        <w:rPr>
+          <w:rFonts w:ascii="Arial" w:hAnsi="Arial" w:cs="Arial"/>
+          <w:sz w:val="22"/>
+          <w:lang w:val="es-CO"/>
+        </w:rPr>
+        <w:t>Usando la información de su base de datos responda a las siguientes preguntas.</w:t>
       </w:r>
       <w:r>
         <w:rPr>
@@ -1554,118 +1465,6 @@
       <w:r>
         <w:rPr>
           <w:rFonts w:ascii="Arial" w:hAnsi="Arial" w:cs="Arial"/>
-          <w:sz w:val="22"/>
-          <w:lang w:val="es-CO"/>
-        </w:rPr>
-        <w:t>participantes</w:t>
-      </w:r>
-      <w:r>
-        <w:rPr>
-          <w:rFonts w:ascii="Arial" w:hAnsi="Arial" w:cs="Arial"/>
-          <w:sz w:val="22"/>
-          <w:lang w:val="es-CO"/>
-        </w:rPr>
-        <w:t xml:space="preserve"> en el asunto.</w:t>
-      </w:r>
-    </w:p>
-    <w:p>
-      <w:pPr>
-        <w:spacing w:after="160" w:line="259" w:lineRule="auto"/>
-        <w:rPr>
-          <w:rFonts w:ascii="Arial" w:hAnsi="Arial" w:cs="Arial"/>
-          <w:sz w:val="22"/>
-          <w:lang w:val="es-CO"/>
-        </w:rPr>
-      </w:pPr>
-    </w:p>
-    <w:p>
-      <w:pPr>
-        <w:spacing w:after="160" w:line="259" w:lineRule="auto"/>
-        <w:rPr>
-          <w:rFonts w:ascii="Arial" w:hAnsi="Arial" w:cs="Arial"/>
-          <w:sz w:val="22"/>
-          <w:lang w:val="es-CO"/>
-        </w:rPr>
-      </w:pPr>
-    </w:p>
-    <w:p>
-      <w:pPr>
-        <w:spacing w:after="160" w:line="259" w:lineRule="auto"/>
-        <w:rPr>
-          <w:rFonts w:ascii="Arial" w:hAnsi="Arial" w:cs="Arial"/>
-          <w:sz w:val="22"/>
-          <w:lang w:val="es-CO"/>
-        </w:rPr>
-      </w:pPr>
-    </w:p>
-    <w:p>
-      <w:pPr>
-        <w:spacing w:after="160" w:line="259" w:lineRule="auto"/>
-        <w:rPr>
-          <w:rFonts w:ascii="Arial" w:hAnsi="Arial" w:cs="Arial"/>
-          <w:sz w:val="22"/>
-          <w:lang w:val="es-CO"/>
-        </w:rPr>
-      </w:pPr>
-    </w:p>
-    <w:p>
-      <w:pPr>
-        <w:jc w:val="both"/>
-        <w:rPr>
-          <w:rFonts w:ascii="Arial" w:hAnsi="Arial" w:cs="Arial"/>
-          <w:b/>
-          <w:bCs/>
-          <w:lang w:val="es-CO"/>
-        </w:rPr>
-      </w:pPr>
-      <w:r>
-        <w:rPr>
-          <w:rFonts w:ascii="Arial" w:hAnsi="Arial" w:cs="Arial"/>
-          <w:b/>
-          <w:bCs/>
-          <w:lang w:val="es-CO"/>
-        </w:rPr>
-        <w:lastRenderedPageBreak/>
-        <w:t>Preguntas</w:t>
-      </w:r>
-    </w:p>
-    <w:p>
-      <w:pPr>
-        <w:jc w:val="both"/>
-        <w:rPr>
-          <w:rFonts w:ascii="Arial" w:hAnsi="Arial" w:cs="Arial"/>
-          <w:lang w:val="es-CO"/>
-        </w:rPr>
-      </w:pPr>
-    </w:p>
-    <w:p>
-      <w:pPr>
-        <w:jc w:val="both"/>
-        <w:rPr>
-          <w:rFonts w:ascii="Arial" w:hAnsi="Arial" w:cs="Arial"/>
-          <w:sz w:val="22"/>
-          <w:lang w:val="es-CO"/>
-        </w:rPr>
-      </w:pPr>
-      <w:r>
-        <w:rPr>
-          <w:rFonts w:ascii="Arial" w:hAnsi="Arial" w:cs="Arial"/>
-          <w:sz w:val="22"/>
-          <w:lang w:val="es-CO"/>
-        </w:rPr>
-        <w:t>Usando la información de su base de datos responda a las siguientes preguntas.</w:t>
-      </w:r>
-      <w:r>
-        <w:rPr>
-          <w:rFonts w:ascii="Arial" w:hAnsi="Arial" w:cs="Arial"/>
-          <w:sz w:val="22"/>
-          <w:lang w:val="es-CO"/>
-        </w:rPr>
-        <w:t xml:space="preserve"> </w:t>
-      </w:r>
-      <w:r>
-        <w:rPr>
-          <w:rFonts w:ascii="Arial" w:hAnsi="Arial" w:cs="Arial"/>
           <w:b/>
           <w:sz w:val="22"/>
           <w:lang w:val="es-CO"/>
@@ -1705,7 +1504,7 @@
           <w:sz w:val="22"/>
           <w:lang w:val="es-CO"/>
         </w:rPr>
-        <w:t>.</w:t>
+        <w:t>. ¡¡¡Las interpretaciones son lo más importante!!! &gt;:c</w:t>
       </w:r>
     </w:p>
     <w:p>
@@ -1736,6 +1535,60 @@
       <w:r>
         <w:rPr>
           <w:rFonts w:ascii="Arial" w:hAnsi="Arial" w:cs="Arial"/>
+          <w:b/>
+          <w:bCs/>
+          <w:sz w:val="22"/>
+        </w:rPr>
+        <w:t>(</w:t>
+      </w:r>
+      <w:r>
+        <w:rPr>
+          <w:rFonts w:ascii="Arial" w:hAnsi="Arial" w:cs="Arial"/>
+          <w:b/>
+          <w:bCs/>
+          <w:sz w:val="22"/>
+        </w:rPr>
+        <w:t>0.5</w:t>
+      </w:r>
+      <w:r>
+        <w:rPr>
+          <w:rFonts w:ascii="Arial" w:hAnsi="Arial" w:cs="Arial"/>
+          <w:b/>
+          <w:bCs/>
+          <w:sz w:val="22"/>
+        </w:rPr>
+        <w:t xml:space="preserve"> Punto</w:t>
+      </w:r>
+      <w:r>
+        <w:rPr>
+          <w:rFonts w:ascii="Arial" w:hAnsi="Arial" w:cs="Arial"/>
+          <w:b/>
+          <w:bCs/>
+          <w:sz w:val="22"/>
+        </w:rPr>
+        <w:t>s</w:t>
+      </w:r>
+      <w:r>
+        <w:rPr>
+          <w:rFonts w:ascii="Arial" w:hAnsi="Arial" w:cs="Arial"/>
+          <w:b/>
+          <w:bCs/>
+          <w:sz w:val="22"/>
+        </w:rPr>
+        <w:t>)</w:t>
+      </w:r>
+      <w:r>
+        <w:rPr>
+          <w:rFonts w:ascii="Arial" w:hAnsi="Arial" w:cs="Arial"/>
+          <w:b/>
+          <w:bCs/>
+          <w:sz w:val="22"/>
+        </w:rPr>
+        <w:t xml:space="preserve"> </w:t>
+      </w:r>
+      <w:r>
+        <w:rPr>
+          <w:rFonts w:ascii="Arial" w:hAnsi="Arial" w:cs="Arial"/>
           <w:bCs/>
           <w:sz w:val="22"/>
         </w:rPr>
@@ -1787,217 +1640,15 @@
           <w:bCs/>
           <w:sz w:val="22"/>
         </w:rPr>
-        <w:t>variables</w:t>
-      </w:r>
-      <w:r>
-        <w:rPr>
-          <w:rFonts w:ascii="Arial" w:hAnsi="Arial" w:cs="Arial"/>
-          <w:bCs/>
-          <w:sz w:val="22"/>
-        </w:rPr>
-        <w:t xml:space="preserve"> contenidas en su base de datos</w:t>
-      </w:r>
-      <w:r>
-        <w:rPr>
-          <w:rFonts w:ascii="Arial" w:hAnsi="Arial" w:cs="Arial"/>
-          <w:bCs/>
-          <w:sz w:val="22"/>
-        </w:rPr>
-        <w:t xml:space="preserve">. Adicionalmente </w:t>
-      </w:r>
-      <w:r>
-        <w:rPr>
-          <w:rFonts w:ascii="Arial" w:hAnsi="Arial" w:cs="Arial"/>
-          <w:bCs/>
-          <w:sz w:val="22"/>
-        </w:rPr>
-        <w:t>realice una descripción inicial de</w:t>
-      </w:r>
-      <w:r>
-        <w:rPr>
-          <w:rFonts w:ascii="Arial" w:hAnsi="Arial" w:cs="Arial"/>
-          <w:bCs/>
-          <w:sz w:val="22"/>
-        </w:rPr>
-        <w:t xml:space="preserve"> </w:t>
-      </w:r>
-      <w:r>
-        <w:rPr>
-          <w:rFonts w:ascii="Arial" w:hAnsi="Arial" w:cs="Arial"/>
-          <w:bCs/>
-          <w:sz w:val="22"/>
-        </w:rPr>
-        <w:t>l</w:t>
-      </w:r>
-      <w:r>
-        <w:rPr>
-          <w:rFonts w:ascii="Arial" w:hAnsi="Arial" w:cs="Arial"/>
-          <w:bCs/>
-          <w:sz w:val="22"/>
-        </w:rPr>
-        <w:t xml:space="preserve">as </w:t>
-      </w:r>
-      <w:r>
-        <w:rPr>
-          <w:rFonts w:ascii="Arial" w:hAnsi="Arial" w:cs="Arial"/>
-          <w:b/>
-          <w:sz w:val="22"/>
-        </w:rPr>
-        <w:t xml:space="preserve">variables cuantitativas </w:t>
-      </w:r>
-      <w:r>
-        <w:rPr>
-          <w:rFonts w:ascii="Arial" w:hAnsi="Arial" w:cs="Arial"/>
-          <w:b/>
-          <w:sz w:val="22"/>
-        </w:rPr>
-        <w:t xml:space="preserve">mediante resúmenes </w:t>
-      </w:r>
-      <w:r>
-        <w:rPr>
-          <w:rFonts w:ascii="Arial" w:hAnsi="Arial" w:cs="Arial"/>
-          <w:b/>
-          <w:sz w:val="22"/>
-        </w:rPr>
-        <w:t>numéricos</w:t>
-      </w:r>
-      <w:r>
-        <w:rPr>
-          <w:rFonts w:ascii="Arial" w:hAnsi="Arial" w:cs="Arial"/>
-          <w:bCs/>
-          <w:sz w:val="22"/>
-        </w:rPr>
-        <w:t xml:space="preserve"> </w:t>
-      </w:r>
-      <w:r>
-        <w:rPr>
-          <w:rFonts w:ascii="Arial" w:hAnsi="Arial" w:cs="Arial"/>
-          <w:bCs/>
-          <w:sz w:val="22"/>
-        </w:rPr>
-        <w:t xml:space="preserve">y </w:t>
-      </w:r>
-      <w:r>
-        <w:rPr>
-          <w:rFonts w:ascii="Arial" w:hAnsi="Arial" w:cs="Arial"/>
-          <w:b/>
-          <w:sz w:val="22"/>
-        </w:rPr>
-        <w:t>variables cualitativas mediante resúmenes tabulares</w:t>
-      </w:r>
-      <w:r>
-        <w:rPr>
-          <w:rFonts w:ascii="Arial" w:hAnsi="Arial" w:cs="Arial"/>
-          <w:bCs/>
-          <w:sz w:val="22"/>
-        </w:rPr>
-        <w:t xml:space="preserve"> </w:t>
-      </w:r>
-      <w:r>
-        <w:rPr>
-          <w:rFonts w:ascii="Arial" w:hAnsi="Arial" w:cs="Arial"/>
-          <w:bCs/>
-          <w:sz w:val="22"/>
-        </w:rPr>
-        <w:t>e</w:t>
-      </w:r>
-      <w:r>
-        <w:rPr>
-          <w:rFonts w:ascii="Arial" w:hAnsi="Arial" w:cs="Arial"/>
-          <w:bCs/>
-          <w:sz w:val="22"/>
-        </w:rPr>
-        <w:t xml:space="preserve"> </w:t>
-      </w:r>
-      <w:r>
-        <w:rPr>
-          <w:rFonts w:ascii="Arial" w:hAnsi="Arial" w:cs="Arial"/>
-          <w:b/>
-          <w:sz w:val="22"/>
-        </w:rPr>
-        <w:t>interprete</w:t>
-      </w:r>
-      <w:r>
-        <w:rPr>
-          <w:rFonts w:ascii="Arial" w:hAnsi="Arial" w:cs="Arial"/>
-          <w:bCs/>
-          <w:sz w:val="22"/>
-        </w:rPr>
-        <w:t xml:space="preserve"> </w:t>
-      </w:r>
-      <w:r>
-        <w:rPr>
-          <w:rFonts w:ascii="Arial" w:hAnsi="Arial" w:cs="Arial"/>
-          <w:bCs/>
-          <w:sz w:val="22"/>
-        </w:rPr>
-        <w:t>los hallazgos</w:t>
-      </w:r>
-      <w:r>
-        <w:rPr>
-          <w:rFonts w:ascii="Arial" w:hAnsi="Arial" w:cs="Arial"/>
-          <w:bCs/>
-          <w:sz w:val="22"/>
-        </w:rPr>
-        <w:t xml:space="preserve"> que considere</w:t>
-      </w:r>
-      <w:r>
-        <w:rPr>
-          <w:rFonts w:ascii="Arial" w:hAnsi="Arial" w:cs="Arial"/>
-          <w:bCs/>
-          <w:sz w:val="22"/>
-        </w:rPr>
-        <w:t xml:space="preserve"> </w:t>
-      </w:r>
-      <w:r>
-        <w:rPr>
-          <w:rFonts w:ascii="Arial" w:hAnsi="Arial" w:cs="Arial"/>
-          <w:bCs/>
-          <w:sz w:val="22"/>
-        </w:rPr>
-        <w:t>más relevantes</w:t>
-      </w:r>
-      <w:r>
-        <w:rPr>
-          <w:rFonts w:ascii="Arial" w:hAnsi="Arial" w:cs="Arial"/>
-          <w:bCs/>
-          <w:sz w:val="22"/>
-        </w:rPr>
-        <w:t xml:space="preserve"> en el contexto de los datos</w:t>
-      </w:r>
-      <w:r>
-        <w:rPr>
-          <w:rFonts w:ascii="Arial" w:hAnsi="Arial" w:cs="Arial"/>
-          <w:bCs/>
-          <w:sz w:val="22"/>
-        </w:rPr>
-        <w:t>.</w:t>
-      </w:r>
-      <w:r>
-        <w:rPr>
-          <w:rFonts w:ascii="Arial" w:hAnsi="Arial" w:cs="Arial"/>
-          <w:bCs/>
-          <w:sz w:val="22"/>
-        </w:rPr>
-        <w:t xml:space="preserve"> </w:t>
-      </w:r>
-      <w:r>
-        <w:rPr>
-          <w:rFonts w:ascii="Arial" w:hAnsi="Arial" w:cs="Arial"/>
-          <w:b/>
-          <w:bCs/>
-          <w:sz w:val="22"/>
-        </w:rPr>
-        <w:t>(1 Punto)</w:t>
-      </w:r>
-      <w:r>
-        <w:rPr>
-          <w:rFonts w:ascii="Arial" w:hAnsi="Arial" w:cs="Arial"/>
-          <w:b/>
-          <w:bCs/>
-          <w:sz w:val="22"/>
-        </w:rPr>
-        <w:t xml:space="preserve"> </w:t>
+        <w:t>variables contenidas en su base de datos</w:t>
+      </w:r>
+      <w:r>
+        <w:rPr>
+          <w:rFonts w:ascii="Arial" w:hAnsi="Arial" w:cs="Arial"/>
+          <w:bCs/>
+          <w:sz w:val="22"/>
+        </w:rPr>
+        <w:t xml:space="preserve">. </w:t>
       </w:r>
     </w:p>
     <w:p>
@@ -2019,14 +1670,16 @@
       <w:r>
         <w:rPr>
           <w:rFonts w:ascii="Arial" w:hAnsi="Arial" w:cs="Arial"/>
-          <w:bCs/>
-          <w:sz w:val="22"/>
-        </w:rPr>
-        <w:t>¿Muestre gráficamente si existe alguna relación entre el número de integrantes en el hogar y los ingresos mensuales que se emplean mensualmente solo para alimentos?</w:t>
-      </w:r>
-      <w:r>
-        <w:rPr>
-          <w:rFonts w:ascii="Arial" w:hAnsi="Arial" w:cs="Arial"/>
+          <w:b/>
+          <w:bCs/>
+          <w:sz w:val="22"/>
+        </w:rPr>
+        <w:t>(1 Punto)</w:t>
+      </w:r>
+      <w:r>
+        <w:rPr>
+          <w:rFonts w:ascii="Arial" w:hAnsi="Arial" w:cs="Arial"/>
+          <w:b/>
           <w:bCs/>
           <w:sz w:val="22"/>
         </w:rPr>
@@ -2035,38 +1688,65 @@
       <w:r>
         <w:rPr>
           <w:rFonts w:ascii="Arial" w:hAnsi="Arial" w:cs="Arial"/>
-          <w:b/>
-          <w:bCs/>
-          <w:sz w:val="22"/>
-        </w:rPr>
-        <w:t>(1</w:t>
-      </w:r>
-      <w:r>
-        <w:rPr>
-          <w:rFonts w:ascii="Arial" w:hAnsi="Arial" w:cs="Arial"/>
-          <w:b/>
-          <w:bCs/>
-          <w:sz w:val="22"/>
-        </w:rPr>
-        <w:t xml:space="preserve"> P</w:t>
-      </w:r>
-      <w:r>
-        <w:rPr>
-          <w:rFonts w:ascii="Arial" w:hAnsi="Arial" w:cs="Arial"/>
-          <w:b/>
-          <w:bCs/>
-          <w:sz w:val="22"/>
-        </w:rPr>
-        <w:t>unto)</w:t>
-      </w:r>
-      <w:r>
-        <w:rPr>
-          <w:rFonts w:ascii="Arial" w:hAnsi="Arial" w:cs="Arial"/>
-          <w:b/>
+          <w:sz w:val="22"/>
+        </w:rPr>
+        <w:t>R</w:t>
+      </w:r>
+      <w:r>
+        <w:rPr>
+          <w:rFonts w:ascii="Arial" w:hAnsi="Arial" w:cs="Arial"/>
+          <w:bCs/>
+          <w:sz w:val="22"/>
+        </w:rPr>
+        <w:t>ealice una</w:t>
+      </w:r>
+      <w:r>
+        <w:rPr>
+          <w:rFonts w:ascii="Arial" w:hAnsi="Arial" w:cs="Arial"/>
+          <w:bCs/>
+          <w:sz w:val="22"/>
+        </w:rPr>
+        <w:t xml:space="preserve"> debida</w:t>
+      </w:r>
+      <w:r>
+        <w:rPr>
+          <w:rFonts w:ascii="Arial" w:hAnsi="Arial" w:cs="Arial"/>
+          <w:bCs/>
+          <w:sz w:val="22"/>
+        </w:rPr>
+        <w:t xml:space="preserve"> descripción inicial de las variables cuantitativas mediante resúmenes numéricos y/o gráficos y variables cualitativas mediante resúmenes tabulares y/o gráficos</w:t>
+      </w:r>
+      <w:r>
+        <w:rPr>
+          <w:rFonts w:ascii="Arial" w:hAnsi="Arial" w:cs="Arial"/>
           <w:bCs/>
           <w:sz w:val="22"/>
         </w:rPr>
         <w:t xml:space="preserve"> </w:t>
+      </w:r>
+      <w:r>
+        <w:rPr>
+          <w:rFonts w:ascii="Arial" w:hAnsi="Arial" w:cs="Arial"/>
+          <w:bCs/>
+          <w:sz w:val="22"/>
+        </w:rPr>
+        <w:t xml:space="preserve">e </w:t>
+      </w:r>
+      <w:r>
+        <w:rPr>
+          <w:rFonts w:ascii="Arial" w:hAnsi="Arial" w:cs="Arial"/>
+          <w:b/>
+          <w:sz w:val="22"/>
+        </w:rPr>
+        <w:t>interprete</w:t>
+      </w:r>
+      <w:r>
+        <w:rPr>
+          <w:rFonts w:ascii="Arial" w:hAnsi="Arial" w:cs="Arial"/>
+          <w:bCs/>
+          <w:sz w:val="22"/>
+        </w:rPr>
+        <w:t xml:space="preserve"> los hallazgos que considere más relevantes en el contexto de los datos. </w:t>
       </w:r>
     </w:p>
     <w:p>
@@ -2081,107 +1761,25 @@
         <w:jc w:val="both"/>
         <w:rPr>
           <w:rFonts w:ascii="Arial" w:hAnsi="Arial" w:cs="Arial"/>
-          <w:lang w:val="es-CO"/>
-        </w:rPr>
-      </w:pPr>
-      <w:r>
-        <w:rPr>
-          <w:rFonts w:ascii="Arial" w:hAnsi="Arial" w:cs="Arial"/>
-          <w:bCs/>
-          <w:sz w:val="22"/>
-        </w:rPr>
-        <w:t>¿</w:t>
-      </w:r>
-      <w:r>
-        <w:rPr>
-          <w:rFonts w:ascii="Arial" w:hAnsi="Arial" w:cs="Arial"/>
-          <w:bCs/>
-          <w:sz w:val="22"/>
-        </w:rPr>
-        <w:t xml:space="preserve">Muestre si existe algún tipo de relación entre la tipología que posea el hogar y </w:t>
-      </w:r>
-      <w:r>
-        <w:rPr>
-          <w:rFonts w:ascii="Arial" w:hAnsi="Arial" w:cs="Arial"/>
-          <w:bCs/>
-          <w:sz w:val="22"/>
-        </w:rPr>
-        <w:t>los</w:t>
-      </w:r>
-      <w:r>
-        <w:rPr>
-          <w:rFonts w:ascii="Arial" w:hAnsi="Arial" w:cs="Arial"/>
-          <w:bCs/>
-          <w:sz w:val="22"/>
-        </w:rPr>
-        <w:t xml:space="preserve"> </w:t>
-      </w:r>
-      <w:r>
-        <w:rPr>
-          <w:rFonts w:ascii="Arial" w:hAnsi="Arial" w:cs="Arial"/>
-          <w:bCs/>
-          <w:sz w:val="22"/>
-        </w:rPr>
-        <w:t>i</w:t>
-      </w:r>
-      <w:r>
-        <w:rPr>
-          <w:rFonts w:ascii="Arial" w:hAnsi="Arial" w:cs="Arial"/>
-          <w:bCs/>
-          <w:sz w:val="22"/>
-        </w:rPr>
-        <w:t xml:space="preserve">ngresos mensuales </w:t>
-      </w:r>
-      <w:r>
-        <w:rPr>
-          <w:rFonts w:ascii="Arial" w:hAnsi="Arial" w:cs="Arial"/>
-          <w:bCs/>
-          <w:sz w:val="22"/>
-        </w:rPr>
-        <w:t xml:space="preserve">que se emplean para </w:t>
-      </w:r>
-      <w:r>
-        <w:rPr>
-          <w:rFonts w:ascii="Arial" w:hAnsi="Arial" w:cs="Arial"/>
-          <w:bCs/>
-          <w:sz w:val="22"/>
-        </w:rPr>
-        <w:t>comprar alimentos por fuera del hogar</w:t>
-      </w:r>
-      <w:r>
-        <w:rPr>
-          <w:rFonts w:ascii="Arial" w:hAnsi="Arial" w:cs="Arial"/>
-          <w:bCs/>
-          <w:sz w:val="22"/>
-        </w:rPr>
-        <w:t>?</w:t>
-      </w:r>
-      <w:r>
-        <w:rPr>
-          <w:rFonts w:ascii="Arial" w:hAnsi="Arial" w:cs="Arial"/>
-          <w:bCs/>
-          <w:sz w:val="20"/>
-          <w:szCs w:val="22"/>
-        </w:rPr>
-        <w:t xml:space="preserve"> </w:t>
-      </w:r>
-      <w:r>
-        <w:rPr>
-          <w:rFonts w:ascii="Arial" w:hAnsi="Arial" w:cs="Arial"/>
-          <w:b/>
-          <w:bCs/>
-          <w:sz w:val="22"/>
-        </w:rPr>
-        <w:t>(1 Punto)</w:t>
-      </w:r>
-      <w:r>
-        <w:rPr>
-          <w:rFonts w:ascii="Arial" w:hAnsi="Arial" w:cs="Arial"/>
-          <w:b/>
-          <w:bCs/>
-          <w:sz w:val="22"/>
-        </w:rPr>
-        <w:t xml:space="preserve"> </w:t>
+          <w:bCs/>
+          <w:sz w:val="22"/>
+        </w:rPr>
+      </w:pPr>
+      <w:r>
+        <w:rPr>
+          <w:rFonts w:ascii="Arial" w:hAnsi="Arial" w:cs="Arial"/>
+          <w:b/>
+          <w:bCs/>
+          <w:sz w:val="22"/>
+        </w:rPr>
+        <w:t xml:space="preserve">(0.5 Puntos) </w:t>
+      </w:r>
+      <w:r>
+        <w:rPr>
+          <w:rFonts w:ascii="Arial" w:hAnsi="Arial" w:cs="Arial"/>
+          <w:sz w:val="22"/>
+        </w:rPr>
+        <w:t>Muestre si existen diferencias significativas entre las ventas totales en dólares realizadas para cada una de las consolas.</w:t>
       </w:r>
     </w:p>
     <w:p>
@@ -2196,49 +1794,24 @@
         <w:jc w:val="both"/>
         <w:rPr>
           <w:rFonts w:ascii="Arial" w:hAnsi="Arial" w:cs="Arial"/>
-          <w:bCs/>
-          <w:sz w:val="22"/>
-        </w:rPr>
-      </w:pPr>
-      <w:r>
-        <w:rPr>
-          <w:rFonts w:ascii="Arial" w:hAnsi="Arial" w:cs="Arial"/>
-          <w:bCs/>
-          <w:sz w:val="22"/>
-        </w:rPr>
-        <w:t>¿</w:t>
-      </w:r>
-      <w:r>
-        <w:rPr>
-          <w:rFonts w:ascii="Arial" w:hAnsi="Arial" w:cs="Arial"/>
-          <w:bCs/>
-          <w:sz w:val="22"/>
-        </w:rPr>
-        <w:t>Muestre gráficamente el comportamiento del número de encuestas realizadas por subregión y área, con el fin de mostrar si dependiendo de la subregión existe una mayor o menor proporción de hogares que pertenecen al área rural?</w:t>
-      </w:r>
-      <w:r>
-        <w:rPr>
-          <w:rFonts w:ascii="Arial" w:hAnsi="Arial" w:cs="Arial"/>
-          <w:bCs/>
-          <w:sz w:val="22"/>
-        </w:rPr>
-        <w:t xml:space="preserve"> </w:t>
-      </w:r>
-      <w:r>
-        <w:rPr>
-          <w:rFonts w:ascii="Arial" w:hAnsi="Arial" w:cs="Arial"/>
-          <w:b/>
-          <w:sz w:val="22"/>
-        </w:rPr>
-        <w:t>(1 Punto)</w:t>
-      </w:r>
-      <w:r>
-        <w:rPr>
-          <w:rFonts w:ascii="Arial" w:hAnsi="Arial" w:cs="Arial"/>
-          <w:bCs/>
-          <w:sz w:val="22"/>
-        </w:rPr>
-        <w:t xml:space="preserve"> </w:t>
+          <w:lang w:val="es-CO"/>
+        </w:rPr>
+      </w:pPr>
+      <w:r>
+        <w:rPr>
+          <w:rFonts w:ascii="Arial" w:hAnsi="Arial" w:cs="Arial"/>
+          <w:b/>
+          <w:bCs/>
+          <w:sz w:val="22"/>
+        </w:rPr>
+        <w:t xml:space="preserve">(1 Punto) </w:t>
+      </w:r>
+      <w:r>
+        <w:rPr>
+          <w:rFonts w:ascii="Arial" w:hAnsi="Arial" w:cs="Arial"/>
+          <w:sz w:val="22"/>
+        </w:rPr>
+        <w:t>Cree una nueva variable en donde clasifique las plataformas de videojuegos por generación (puede buscar esta clasificación en internet) y muestre si se observa alguna relación por región, entre la generación de la consola y el tiempo promedio de días que tardaban sus videojuegos en alcanzar su primer millón de copias vendidas.</w:t>
       </w:r>
     </w:p>
     <w:p>
@@ -2260,50 +1833,18 @@
       <w:r>
         <w:rPr>
           <w:rFonts w:ascii="Arial" w:hAnsi="Arial" w:cs="Arial"/>
-          <w:bCs/>
-          <w:sz w:val="22"/>
-        </w:rPr>
-        <w:t xml:space="preserve">¿Muestre si existen diferencias significativas </w:t>
-      </w:r>
-      <w:r>
-        <w:rPr>
-          <w:rFonts w:ascii="Arial" w:hAnsi="Arial" w:cs="Arial"/>
-          <w:bCs/>
-          <w:sz w:val="22"/>
-        </w:rPr>
-        <w:t>entres los</w:t>
-      </w:r>
-      <w:r>
-        <w:rPr>
-          <w:rFonts w:ascii="Arial" w:hAnsi="Arial" w:cs="Arial"/>
-          <w:bCs/>
-          <w:sz w:val="22"/>
-        </w:rPr>
-        <w:t xml:space="preserve"> estrato</w:t>
-      </w:r>
-      <w:r>
-        <w:rPr>
-          <w:rFonts w:ascii="Arial" w:hAnsi="Arial" w:cs="Arial"/>
-          <w:bCs/>
-          <w:sz w:val="22"/>
-        </w:rPr>
-        <w:t>s</w:t>
-      </w:r>
-      <w:r>
-        <w:rPr>
-          <w:rFonts w:ascii="Arial" w:hAnsi="Arial" w:cs="Arial"/>
-          <w:bCs/>
-          <w:sz w:val="22"/>
-        </w:rPr>
-        <w:t xml:space="preserve"> socioeconómico</w:t>
-      </w:r>
-      <w:r>
-        <w:rPr>
-          <w:rFonts w:ascii="Arial" w:hAnsi="Arial" w:cs="Arial"/>
-          <w:bCs/>
-          <w:sz w:val="22"/>
-        </w:rPr>
-        <w:t>s</w:t>
+          <w:b/>
+          <w:sz w:val="22"/>
+        </w:rPr>
+        <w:t>(</w:t>
+      </w:r>
+      <w:r>
+        <w:rPr>
+          <w:rFonts w:ascii="Arial" w:hAnsi="Arial" w:cs="Arial"/>
+          <w:b/>
+          <w:sz w:val="22"/>
+        </w:rPr>
+        <w:t>1 Punto)</w:t>
       </w:r>
       <w:r>
         <w:rPr>
@@ -2319,80 +1860,24 @@
           <w:bCs/>
           <w:sz w:val="22"/>
         </w:rPr>
-        <w:t xml:space="preserve">y los </w:t>
-      </w:r>
-      <w:r>
-        <w:rPr>
-          <w:rFonts w:ascii="Arial" w:hAnsi="Arial" w:cs="Arial"/>
-          <w:bCs/>
-          <w:sz w:val="22"/>
-        </w:rPr>
-        <w:t>ingreso</w:t>
-      </w:r>
-      <w:r>
-        <w:rPr>
-          <w:rFonts w:ascii="Arial" w:hAnsi="Arial" w:cs="Arial"/>
-          <w:bCs/>
-          <w:sz w:val="22"/>
-        </w:rPr>
-        <w:t>s</w:t>
-      </w:r>
-      <w:r>
-        <w:rPr>
-          <w:rFonts w:ascii="Arial" w:hAnsi="Arial" w:cs="Arial"/>
-          <w:bCs/>
-          <w:sz w:val="22"/>
-        </w:rPr>
-        <w:t xml:space="preserve"> mediano</w:t>
-      </w:r>
-      <w:r>
-        <w:rPr>
-          <w:rFonts w:ascii="Arial" w:hAnsi="Arial" w:cs="Arial"/>
-          <w:bCs/>
-          <w:sz w:val="22"/>
-        </w:rPr>
-        <w:t>s</w:t>
-      </w:r>
-      <w:r>
-        <w:rPr>
-          <w:rFonts w:ascii="Arial" w:hAnsi="Arial" w:cs="Arial"/>
-          <w:bCs/>
-          <w:sz w:val="22"/>
-        </w:rPr>
-        <w:t xml:space="preserve"> mensual</w:t>
-      </w:r>
-      <w:r>
-        <w:rPr>
-          <w:rFonts w:ascii="Arial" w:hAnsi="Arial" w:cs="Arial"/>
-          <w:bCs/>
-          <w:sz w:val="22"/>
-        </w:rPr>
-        <w:t>es</w:t>
-      </w:r>
-      <w:r>
-        <w:rPr>
-          <w:rFonts w:ascii="Arial" w:hAnsi="Arial" w:cs="Arial"/>
-          <w:bCs/>
-          <w:sz w:val="22"/>
-        </w:rPr>
-        <w:t xml:space="preserve"> que destinan las familias </w:t>
-      </w:r>
-      <w:r>
-        <w:rPr>
-          <w:rFonts w:ascii="Arial" w:hAnsi="Arial" w:cs="Arial"/>
-          <w:bCs/>
-          <w:sz w:val="22"/>
-        </w:rPr>
-        <w:t xml:space="preserve">en </w:t>
-      </w:r>
-      <w:r>
-        <w:rPr>
-          <w:rFonts w:ascii="Arial" w:hAnsi="Arial" w:cs="Arial"/>
-          <w:bCs/>
-          <w:sz w:val="22"/>
-        </w:rPr>
-        <w:t xml:space="preserve">comprar solo alimentación para el hogar?  </w:t>
-      </w:r>
+        <w:t>Seleccione dos géneros de videojuegos y filtre por aquellos que tengan la opción de multijugador, y muestre que desarrolladoras de videojuegos son las que más destacan en la creación de este tipo de videojuegos.</w:t>
+      </w:r>
+    </w:p>
+    <w:p>
+      <w:pPr>
+        <w:pStyle w:val="Textoindependiente2"/>
+        <w:numPr>
+          <w:ilvl w:val="0"/>
+          <w:numId w:val="1"/>
+        </w:numPr>
+        <w:spacing w:after="0" w:line="240" w:lineRule="auto"/>
+        <w:ind w:left="426" w:hanging="426"/>
+        <w:jc w:val="both"/>
+        <w:rPr>
+          <w:rFonts w:ascii="Arial" w:hAnsi="Arial" w:cs="Arial"/>
+          <w:lang w:val="es-CO"/>
+        </w:rPr>
+      </w:pPr>
       <w:r>
         <w:rPr>
           <w:rFonts w:ascii="Arial" w:hAnsi="Arial" w:cs="Arial"/>
@@ -2402,17 +1887,60 @@
         </w:rPr>
         <w:t xml:space="preserve">(1 Punto) </w:t>
       </w:r>
-    </w:p>
-    <w:p>
-      <w:pPr>
-        <w:pStyle w:val="Textoindependiente2"/>
-        <w:spacing w:after="0" w:line="240" w:lineRule="auto"/>
-        <w:ind w:left="426"/>
-        <w:jc w:val="both"/>
-        <w:rPr>
-          <w:rFonts w:ascii="Arial" w:hAnsi="Arial" w:cs="Arial"/>
-          <w:lang w:val="es-CO"/>
-        </w:rPr>
+      <w:r>
+        <w:rPr>
+          <w:rFonts w:ascii="Arial" w:hAnsi="Arial" w:cs="Arial"/>
+          <w:sz w:val="22"/>
+        </w:rPr>
+        <w:t>Muestre si es posible afirmar que alguna de las empresas creadoras de consolas</w:t>
+      </w:r>
+      <w:r>
+        <w:rPr>
+          <w:rFonts w:ascii="Arial" w:hAnsi="Arial" w:cs="Arial"/>
+          <w:sz w:val="22"/>
+        </w:rPr>
+        <w:t xml:space="preserve"> </w:t>
+      </w:r>
+      <w:r>
+        <w:rPr>
+          <w:rFonts w:ascii="Arial" w:hAnsi="Arial" w:cs="Arial"/>
+          <w:sz w:val="22"/>
+        </w:rPr>
+        <w:t>(Nintendo, Sony o Microsoft), posee un mayor número de videojuegos que no cuenten con la opción de multijugador, pero posean una calificación superior al 90%.</w:t>
+      </w:r>
+      <w:r>
+        <w:rPr>
+          <w:rFonts w:ascii="Arial" w:hAnsi="Arial" w:cs="Arial"/>
+          <w:sz w:val="22"/>
+        </w:rPr>
+        <w:t xml:space="preserve"> E</w:t>
+      </w:r>
+      <w:r>
+        <w:rPr>
+          <w:rFonts w:ascii="Arial" w:hAnsi="Arial" w:cs="Arial"/>
+          <w:sz w:val="22"/>
+        </w:rPr>
+        <w:t xml:space="preserve">s decir, </w:t>
+      </w:r>
+      <w:r>
+        <w:rPr>
+          <w:rFonts w:ascii="Arial" w:hAnsi="Arial" w:cs="Arial"/>
+          <w:sz w:val="22"/>
+        </w:rPr>
+        <w:t xml:space="preserve">pruebe si </w:t>
+      </w:r>
+      <w:r>
+        <w:rPr>
+          <w:rFonts w:ascii="Arial" w:hAnsi="Arial" w:cs="Arial"/>
+          <w:sz w:val="22"/>
+        </w:rPr>
+        <w:t>la concentración de juegos individuales que tienen altas calificaciones se concentra en las consolas desarrolladas por Nintendo, Sony o Microsoft.</w:t>
+      </w:r>
+    </w:p>
+    <w:p>
+      <w:pPr>
+        <w:pStyle w:val="Textoindependiente"/>
+        <w:jc w:val="both"/>
       </w:pPr>
     </w:p>
     <w:sectPr>
@@ -2426,7 +1954,7 @@
 </file>
 
 <file path=word/numbering.xml><?xml version="1.0" encoding="utf-8"?>
-<w:numbering xmlns:wpc="http://schemas.microsoft.com/office/word/2010/wordprocessingCanvas" xmlns:cx="http://schemas.microsoft.com/office/drawing/2014/chartex" xmlns:cx1="http://schemas.microsoft.com/office/drawing/2015/9/8/chartex" xmlns:cx2="http://schemas.microsoft.com/office/drawing/2015/10/21/chartex" xmlns:cx3="http://schemas.microsoft.com/office/drawing/2016/5/9/chartex" xmlns:cx4="http://schemas.microsoft.com/office/drawing/2016/5/10/chartex" xmlns:cx5="http://schemas.microsoft.com/office/drawing/2016/5/11/chartex" xmlns:cx6="http://schemas.microsoft.com/office/drawing/2016/5/12/chartex" xmlns:cx7="http://schemas.microsoft.com/office/drawing/2016/5/13/chartex" xmlns:cx8="http://schemas.microsoft.com/office/drawing/2016/5/14/chartex" xmlns:mc="http://schemas.openxmlformats.org/markup-compatibility/2006" xmlns:aink="http://schemas.microsoft.com/office/drawing/2016/ink" xmlns:am3d="http://schemas.microsoft.com/office/drawing/2017/model3d" xmlns:o="urn:schemas-microsoft-com:office:office" xmlns:r="http://schemas.openxmlformats.org/officeDocument/2006/relationships" xmlns:m="http://schemas.openxmlformats.org/officeDocument/2006/math" xmlns:v="urn:schemas-microsoft-com:vml" xmlns:wp14="http://schemas.microsoft.com/office/word/2010/wordprocessingDrawing" xmlns:wp="http://schemas.openxmlformats.org/drawingml/2006/wordprocessingDrawing" xmlns:w10="urn:schemas-microsoft-com:office:word" xmlns:w="http://schemas.openxmlformats.org/wordprocessingml/2006/main" xmlns:w14="http://schemas.microsoft.com/office/word/2010/wordml" xmlns:w15="http://schemas.microsoft.com/office/word/2012/wordml" xmlns:w16cex="http://schemas.microsoft.com/office/word/2018/wordml/cex" xmlns:w16cid="http://schemas.microsoft.com/office/word/2016/wordml/cid" xmlns:w16="http://schemas.microsoft.com/office/word/2018/wordml" xmlns:w16sdtdh="http://schemas.microsoft.com/office/word/2020/wordml/sdtdatahash" xmlns:w16se="http://schemas.microsoft.com/office/word/2015/wordml/symex" xmlns:wpg="http://schemas.microsoft.com/office/word/2010/wordprocessingGroup" xmlns:wpi="http://schemas.microsoft.com/office/word/2010/wordprocessingInk" xmlns:wne="http://schemas.microsoft.com/office/word/2006/wordml" xmlns:wps="http://schemas.microsoft.com/office/word/2010/wordprocessingShape" mc:Ignorable="w14 w15 w16se w16cid w16 w16cex w16sdtdh wp14">
+<w:numbering xmlns:wpc="http://schemas.microsoft.com/office/word/2010/wordprocessingCanvas" xmlns:cx="http://schemas.microsoft.com/office/drawing/2014/chartex" xmlns:cx1="http://schemas.microsoft.com/office/drawing/2015/9/8/chartex" xmlns:cx2="http://schemas.microsoft.com/office/drawing/2015/10/21/chartex" xmlns:cx3="http://schemas.microsoft.com/office/drawing/2016/5/9/chartex" xmlns:cx4="http://schemas.microsoft.com/office/drawing/2016/5/10/chartex" xmlns:cx5="http://schemas.microsoft.com/office/drawing/2016/5/11/chartex" xmlns:cx6="http://schemas.microsoft.com/office/drawing/2016/5/12/chartex" xmlns:cx7="http://schemas.microsoft.com/office/drawing/2016/5/13/chartex" xmlns:cx8="http://schemas.microsoft.com/office/drawing/2016/5/14/chartex" xmlns:mc="http://schemas.openxmlformats.org/markup-compatibility/2006" xmlns:aink="http://schemas.microsoft.com/office/drawing/2016/ink" xmlns:am3d="http://schemas.microsoft.com/office/drawing/2017/model3d" xmlns:o="urn:schemas-microsoft-com:office:office" xmlns:oel="http://schemas.microsoft.com/office/2019/extlst" xmlns:r="http://schemas.openxmlformats.org/officeDocument/2006/relationships" xmlns:m="http://schemas.openxmlformats.org/officeDocument/2006/math" xmlns:v="urn:schemas-microsoft-com:vml" xmlns:wp14="http://schemas.microsoft.com/office/word/2010/wordprocessingDrawing" xmlns:wp="http://schemas.openxmlformats.org/drawingml/2006/wordprocessingDrawing" xmlns:w10="urn:schemas-microsoft-com:office:word" xmlns:w="http://schemas.openxmlformats.org/wordprocessingml/2006/main" xmlns:w14="http://schemas.microsoft.com/office/word/2010/wordml" xmlns:w15="http://schemas.microsoft.com/office/word/2012/wordml" xmlns:w16cex="http://schemas.microsoft.com/office/word/2018/wordml/cex" xmlns:w16cid="http://schemas.microsoft.com/office/word/2016/wordml/cid" xmlns:w16="http://schemas.microsoft.com/office/word/2018/wordml" xmlns:w16sdtdh="http://schemas.microsoft.com/office/word/2020/wordml/sdtdatahash" xmlns:w16se="http://schemas.microsoft.com/office/word/2015/wordml/symex" xmlns:wpg="http://schemas.microsoft.com/office/word/2010/wordprocessingGroup" xmlns:wpi="http://schemas.microsoft.com/office/word/2010/wordprocessingInk" xmlns:wne="http://schemas.microsoft.com/office/word/2006/wordml" xmlns:wps="http://schemas.microsoft.com/office/word/2010/wordprocessingShape" mc:Ignorable="w14 w15 w16se w16cid w16 w16cex w16sdtdh wp14">
   <w:abstractNum w:abstractNumId="0" w15:restartNumberingAfterBreak="0">
     <w:nsid w:val="0A9058F3"/>
     <w:multiLevelType w:val="hybridMultilevel"/>
@@ -2628,10 +2156,10 @@
       </w:pPr>
     </w:lvl>
   </w:abstractNum>
-  <w:num w:numId="1">
+  <w:num w:numId="1" w16cid:durableId="904871442">
     <w:abstractNumId w:val="1"/>
   </w:num>
-  <w:num w:numId="2">
+  <w:num w:numId="2" w16cid:durableId="1829708654">
     <w:abstractNumId w:val="0"/>
   </w:num>
 </w:numbering>

</xml_diff>